<commit_message>
Reactive Systems updates + first certificate
</commit_message>
<xml_diff>
--- a/.Other Training Activities/Reactive systems - advanced certification/Reactive systems by Lightbend notes.docx
+++ b/.Other Training Activities/Reactive systems - advanced certification/Reactive systems by Lightbend notes.docx
@@ -99,23 +99,7 @@
           <w:sz w:val="24"/>
           <w:szCs w:val="24"/>
         </w:rPr>
-        <w:t xml:space="preserve">The software installations increase day by day. It is </w:t>
-      </w:r>
-      <w:proofErr w:type="gramStart"/>
-      <w:r>
-        <w:rPr>
-          <w:sz w:val="24"/>
-          <w:szCs w:val="24"/>
-        </w:rPr>
-        <w:t>really common</w:t>
-      </w:r>
-      <w:proofErr w:type="gramEnd"/>
-      <w:r>
-        <w:rPr>
-          <w:sz w:val="24"/>
-          <w:szCs w:val="24"/>
-        </w:rPr>
-        <w:t xml:space="preserve"> to go to a website/application and see “application in maintenance, please try again later”</w:t>
+        <w:t>The software installations increase day by day. It is really common to go to a website/application and see “application in maintenance, please try again later”</w:t>
       </w:r>
       <w:r>
         <w:rPr>
@@ -903,14 +887,7 @@
           <w:sz w:val="24"/>
           <w:szCs w:val="24"/>
         </w:rPr>
-        <w:t>a reactive system</w:t>
-      </w:r>
-      <w:r>
-        <w:rPr>
-          <w:sz w:val="24"/>
-          <w:szCs w:val="24"/>
-        </w:rPr>
-        <w:t xml:space="preserve"> remains responsive, even when failure occurs.</w:t>
+        <w:t>a reactive system remains responsive, even when failure occurs.</w:t>
       </w:r>
       <w:r>
         <w:rPr>
@@ -924,23 +901,7 @@
           <w:sz w:val="24"/>
           <w:szCs w:val="24"/>
         </w:rPr>
-        <w:t xml:space="preserve">Resilience provides responsiveness despite any failure. This is achieved though </w:t>
-      </w:r>
-      <w:proofErr w:type="gramStart"/>
-      <w:r>
-        <w:rPr>
-          <w:sz w:val="24"/>
-          <w:szCs w:val="24"/>
-        </w:rPr>
-        <w:t>a number of</w:t>
-      </w:r>
-      <w:proofErr w:type="gramEnd"/>
-      <w:r>
-        <w:rPr>
-          <w:sz w:val="24"/>
-          <w:szCs w:val="24"/>
-        </w:rPr>
-        <w:t xml:space="preserve"> techniques including</w:t>
+        <w:t>Resilience provides responsiveness despite any failure. This is achieved though a number of techniques including</w:t>
       </w:r>
       <w:r>
         <w:rPr>
@@ -1295,14 +1256,7 @@
           <w:sz w:val="24"/>
           <w:szCs w:val="24"/>
         </w:rPr>
-        <w:t>a reactive system</w:t>
-      </w:r>
-      <w:r>
-        <w:rPr>
-          <w:sz w:val="24"/>
-          <w:szCs w:val="24"/>
-        </w:rPr>
-        <w:t xml:space="preserve"> remains responsive, despite changes to system load. </w:t>
+        <w:t xml:space="preserve">a reactive system remains responsive, despite changes to system load. </w:t>
       </w:r>
       <w:r>
         <w:rPr>
@@ -1411,14 +1365,7 @@
           <w:sz w:val="24"/>
           <w:szCs w:val="24"/>
         </w:rPr>
-        <w:t>a reactive system</w:t>
-      </w:r>
-      <w:r>
-        <w:rPr>
-          <w:sz w:val="24"/>
-          <w:szCs w:val="24"/>
-        </w:rPr>
-        <w:t xml:space="preserve"> is built on a foundation of async non-blocking messages.</w:t>
+        <w:t>a reactive system is built on a foundation of async non-blocking messages.</w:t>
       </w:r>
       <w:r>
         <w:rPr>
@@ -1470,6 +1417,7 @@
       </w:pPr>
       <w:r>
         <w:rPr>
+          <w:noProof/>
           <w:sz w:val="24"/>
           <w:szCs w:val="24"/>
         </w:rPr>
@@ -1528,6 +1476,1068 @@
           <w:szCs w:val="24"/>
         </w:rPr>
       </w:pPr>
+    </w:p>
+    <w:p>
+      <w:pPr>
+        <w:spacing w:after="0"/>
+        <w:jc w:val="both"/>
+        <w:rPr>
+          <w:sz w:val="24"/>
+          <w:szCs w:val="24"/>
+        </w:rPr>
+      </w:pPr>
+    </w:p>
+    <w:p>
+      <w:pPr>
+        <w:spacing w:after="0"/>
+        <w:jc w:val="both"/>
+        <w:rPr>
+          <w:b/>
+          <w:bCs/>
+          <w:sz w:val="28"/>
+          <w:szCs w:val="28"/>
+        </w:rPr>
+      </w:pPr>
+      <w:r>
+        <w:rPr>
+          <w:b/>
+          <w:bCs/>
+          <w:sz w:val="28"/>
+          <w:szCs w:val="28"/>
+        </w:rPr>
+        <w:lastRenderedPageBreak/>
+        <w:t>REACTIVE PROGRAMMING</w:t>
+      </w:r>
+    </w:p>
+    <w:p>
+      <w:pPr>
+        <w:spacing w:after="0"/>
+        <w:jc w:val="both"/>
+        <w:rPr>
+          <w:sz w:val="24"/>
+          <w:szCs w:val="24"/>
+        </w:rPr>
+      </w:pPr>
+    </w:p>
+    <w:p>
+      <w:pPr>
+        <w:spacing w:after="0"/>
+        <w:rPr>
+          <w:sz w:val="24"/>
+          <w:szCs w:val="24"/>
+        </w:rPr>
+      </w:pPr>
+      <w:r>
+        <w:rPr>
+          <w:noProof/>
+        </w:rPr>
+        <w:drawing>
+          <wp:inline distT="0" distB="0" distL="0" distR="0" wp14:anchorId="3C4900CB" wp14:editId="314E0023">
+            <wp:extent cx="2840182" cy="2105543"/>
+            <wp:effectExtent l="0" t="0" r="0" b="9525"/>
+            <wp:docPr id="639566283" name="Immagine 1" descr="Reactive Architecture. Understanding the principles of… | by Cihad Güzel |  Big Data, Cloud Computing and Distributed Systems | Medium"/>
+            <wp:cNvGraphicFramePr>
+              <a:graphicFrameLocks xmlns:a="http://schemas.openxmlformats.org/drawingml/2006/main" noChangeAspect="1"/>
+            </wp:cNvGraphicFramePr>
+            <a:graphic xmlns:a="http://schemas.openxmlformats.org/drawingml/2006/main">
+              <a:graphicData uri="http://schemas.openxmlformats.org/drawingml/2006/picture">
+                <pic:pic xmlns:pic="http://schemas.openxmlformats.org/drawingml/2006/picture">
+                  <pic:nvPicPr>
+                    <pic:cNvPr id="0" name="Picture 1" descr="Reactive Architecture. Understanding the principles of… | by Cihad Güzel |  Big Data, Cloud Computing and Distributed Systems | Medium"/>
+                    <pic:cNvPicPr>
+                      <a:picLocks noChangeAspect="1" noChangeArrowheads="1"/>
+                    </pic:cNvPicPr>
+                  </pic:nvPicPr>
+                  <pic:blipFill>
+                    <a:blip r:embed="rId8">
+                      <a:extLst>
+                        <a:ext uri="{28A0092B-C50C-407E-A947-70E740481C1C}">
+                          <a14:useLocalDpi xmlns:a14="http://schemas.microsoft.com/office/drawing/2010/main" val="0"/>
+                        </a:ext>
+                      </a:extLst>
+                    </a:blip>
+                    <a:srcRect/>
+                    <a:stretch>
+                      <a:fillRect/>
+                    </a:stretch>
+                  </pic:blipFill>
+                  <pic:spPr bwMode="auto">
+                    <a:xfrm>
+                      <a:off x="0" y="0"/>
+                      <a:ext cx="2840182" cy="2105543"/>
+                    </a:xfrm>
+                    <a:prstGeom prst="rect">
+                      <a:avLst/>
+                    </a:prstGeom>
+                    <a:noFill/>
+                    <a:ln>
+                      <a:noFill/>
+                    </a:ln>
+                  </pic:spPr>
+                </pic:pic>
+              </a:graphicData>
+            </a:graphic>
+          </wp:inline>
+        </w:drawing>
+      </w:r>
+    </w:p>
+    <w:p>
+      <w:pPr>
+        <w:spacing w:after="0"/>
+        <w:jc w:val="both"/>
+        <w:rPr>
+          <w:b/>
+          <w:bCs/>
+          <w:sz w:val="24"/>
+          <w:szCs w:val="24"/>
+        </w:rPr>
+      </w:pPr>
+    </w:p>
+    <w:p>
+      <w:pPr>
+        <w:spacing w:after="0"/>
+        <w:jc w:val="both"/>
+        <w:rPr>
+          <w:sz w:val="24"/>
+          <w:szCs w:val="24"/>
+        </w:rPr>
+      </w:pPr>
+      <w:r>
+        <w:rPr>
+          <w:b/>
+          <w:bCs/>
+          <w:sz w:val="24"/>
+          <w:szCs w:val="24"/>
+          <w:u w:val="single"/>
+        </w:rPr>
+        <w:t xml:space="preserve">Reactive </w:t>
+      </w:r>
+      <w:r>
+        <w:rPr>
+          <w:b/>
+          <w:bCs/>
+          <w:sz w:val="24"/>
+          <w:szCs w:val="24"/>
+          <w:u w:val="single"/>
+        </w:rPr>
+        <w:t>S</w:t>
+      </w:r>
+      <w:r>
+        <w:rPr>
+          <w:b/>
+          <w:bCs/>
+          <w:sz w:val="24"/>
+          <w:szCs w:val="24"/>
+          <w:u w:val="single"/>
+        </w:rPr>
+        <w:t>ystems</w:t>
+      </w:r>
+      <w:r>
+        <w:rPr>
+          <w:b/>
+          <w:bCs/>
+          <w:sz w:val="24"/>
+          <w:szCs w:val="24"/>
+        </w:rPr>
+        <w:t xml:space="preserve"> </w:t>
+      </w:r>
+      <w:r>
+        <w:rPr>
+          <w:sz w:val="24"/>
+          <w:szCs w:val="24"/>
+        </w:rPr>
+        <w:t>apply</w:t>
+      </w:r>
+      <w:r>
+        <w:rPr>
+          <w:sz w:val="24"/>
+          <w:szCs w:val="24"/>
+        </w:rPr>
+        <w:t xml:space="preserve"> the reactive principles at the architectural </w:t>
+      </w:r>
+      <w:r>
+        <w:rPr>
+          <w:sz w:val="24"/>
+          <w:szCs w:val="24"/>
+        </w:rPr>
+        <w:t>level,</w:t>
+      </w:r>
+      <w:r>
+        <w:rPr>
+          <w:sz w:val="24"/>
+          <w:szCs w:val="24"/>
+        </w:rPr>
+        <w:t xml:space="preserve"> and they are represented by </w:t>
+      </w:r>
+      <w:r>
+        <w:rPr>
+          <w:b/>
+          <w:bCs/>
+          <w:sz w:val="24"/>
+          <w:szCs w:val="24"/>
+        </w:rPr>
+        <w:t>microservices</w:t>
+      </w:r>
+      <w:r>
+        <w:rPr>
+          <w:sz w:val="24"/>
+          <w:szCs w:val="24"/>
+        </w:rPr>
+        <w:t xml:space="preserve"> (the 3 box) which are components designed at the architectural level to be reactive. Inside every microservice there are other elements: Futures, Reactive Streams, RxScala, RxJava</w:t>
+      </w:r>
+      <w:r>
+        <w:rPr>
+          <w:sz w:val="24"/>
+          <w:szCs w:val="24"/>
+        </w:rPr>
+        <w:t xml:space="preserve"> </w:t>
+      </w:r>
+      <w:r>
+        <w:rPr>
+          <w:sz w:val="24"/>
+          <w:szCs w:val="24"/>
+        </w:rPr>
+        <w:sym w:font="Wingdings" w:char="F0E0"/>
+      </w:r>
+      <w:r>
+        <w:rPr>
+          <w:sz w:val="24"/>
+          <w:szCs w:val="24"/>
+        </w:rPr>
+        <w:t xml:space="preserve"> a</w:t>
+      </w:r>
+      <w:r>
+        <w:rPr>
+          <w:sz w:val="24"/>
+          <w:szCs w:val="24"/>
+        </w:rPr>
+        <w:t>ll these are programming techniques</w:t>
+      </w:r>
+      <w:r>
+        <w:rPr>
+          <w:sz w:val="24"/>
+          <w:szCs w:val="24"/>
+        </w:rPr>
+        <w:t>.</w:t>
+      </w:r>
+      <w:r>
+        <w:rPr>
+          <w:sz w:val="24"/>
+          <w:szCs w:val="24"/>
+        </w:rPr>
+        <w:t xml:space="preserve"> </w:t>
+      </w:r>
+      <w:r>
+        <w:rPr>
+          <w:b/>
+          <w:bCs/>
+          <w:sz w:val="24"/>
+          <w:szCs w:val="24"/>
+          <w:u w:val="single"/>
+        </w:rPr>
+        <w:t>Reactive Programming</w:t>
+      </w:r>
+      <w:r>
+        <w:rPr>
+          <w:sz w:val="24"/>
+          <w:szCs w:val="24"/>
+        </w:rPr>
+        <w:t xml:space="preserve"> can be used to support the construction of Reactive Systems, it supports breaking problems into small, discrete steps. Those steps are executed in async/non-blocking fashion, usually via a callback mechanism. </w:t>
+      </w:r>
+      <w:r>
+        <w:rPr>
+          <w:sz w:val="24"/>
+          <w:szCs w:val="24"/>
+          <w:u w:val="single"/>
+        </w:rPr>
+        <w:t>ATTENTION</w:t>
+      </w:r>
+      <w:r>
+        <w:rPr>
+          <w:sz w:val="24"/>
+          <w:szCs w:val="24"/>
+        </w:rPr>
+        <w:t xml:space="preserve">: use Reactive Programming does not mean we built a Reactive </w:t>
+      </w:r>
+      <w:r>
+        <w:rPr>
+          <w:sz w:val="24"/>
+          <w:szCs w:val="24"/>
+        </w:rPr>
+        <w:t>System;</w:t>
+      </w:r>
+      <w:r>
+        <w:rPr>
+          <w:sz w:val="24"/>
+          <w:szCs w:val="24"/>
+        </w:rPr>
+        <w:t xml:space="preserve"> this does not mean we are using reactive architecture principles. </w:t>
+      </w:r>
+      <w:r>
+        <w:rPr>
+          <w:sz w:val="24"/>
+          <w:szCs w:val="24"/>
+        </w:rPr>
+        <w:t xml:space="preserve">All major architectural components (microservices) interact in a reactive </w:t>
+      </w:r>
+      <w:r>
+        <w:rPr>
+          <w:sz w:val="24"/>
+          <w:szCs w:val="24"/>
+        </w:rPr>
+        <w:t>way,</w:t>
+      </w:r>
+      <w:r>
+        <w:rPr>
+          <w:sz w:val="24"/>
+          <w:szCs w:val="24"/>
+        </w:rPr>
+        <w:t xml:space="preserve"> and they communicate each other using </w:t>
+      </w:r>
+      <w:r>
+        <w:rPr>
+          <w:sz w:val="24"/>
+          <w:szCs w:val="24"/>
+        </w:rPr>
+        <w:t xml:space="preserve">async/non-blocking </w:t>
+      </w:r>
+      <w:r>
+        <w:rPr>
+          <w:sz w:val="24"/>
+          <w:szCs w:val="24"/>
+        </w:rPr>
+        <w:t xml:space="preserve">messages. </w:t>
+      </w:r>
+      <w:r>
+        <w:rPr>
+          <w:sz w:val="24"/>
+          <w:szCs w:val="24"/>
+        </w:rPr>
+        <w:t>[Microservices are an example of something that is built using Reactive Systems].</w:t>
+      </w:r>
+    </w:p>
+    <w:p>
+      <w:pPr>
+        <w:spacing w:after="0"/>
+        <w:jc w:val="both"/>
+        <w:rPr>
+          <w:sz w:val="24"/>
+          <w:szCs w:val="24"/>
+        </w:rPr>
+      </w:pPr>
+    </w:p>
+    <w:p>
+      <w:pPr>
+        <w:spacing w:after="0"/>
+        <w:jc w:val="both"/>
+        <w:rPr>
+          <w:sz w:val="24"/>
+          <w:szCs w:val="24"/>
+        </w:rPr>
+      </w:pPr>
+      <w:r>
+        <w:rPr>
+          <w:b/>
+          <w:bCs/>
+          <w:sz w:val="24"/>
+          <w:szCs w:val="24"/>
+        </w:rPr>
+        <w:t xml:space="preserve">How can we build a system that is not reactive using Reactive programming? </w:t>
+      </w:r>
+      <w:r>
+        <w:rPr>
+          <w:sz w:val="24"/>
+          <w:szCs w:val="24"/>
+        </w:rPr>
+        <w:t xml:space="preserve">All you have to do is build a system and deploy it onto one node. If it is deployed onto one node then there is no way to be resilient. If that node crashes the whole system is lost. </w:t>
+      </w:r>
+      <w:r>
+        <w:rPr>
+          <w:sz w:val="24"/>
+          <w:szCs w:val="24"/>
+        </w:rPr>
+        <w:t xml:space="preserve">Furthermore, if you build the system in such a way that it leverages a local cache and there is no way to keep that local cache in sync with multiple nodes, </w:t>
+      </w:r>
+      <w:r>
+        <w:rPr>
+          <w:sz w:val="24"/>
+          <w:szCs w:val="24"/>
+        </w:rPr>
+        <w:t xml:space="preserve">then it becomes very difficult to scale up because when you scale up you now have a cash consistency problem. </w:t>
+      </w:r>
+    </w:p>
+    <w:p>
+      <w:pPr>
+        <w:spacing w:after="0"/>
+        <w:jc w:val="both"/>
+        <w:rPr>
+          <w:sz w:val="24"/>
+          <w:szCs w:val="24"/>
+        </w:rPr>
+      </w:pPr>
+    </w:p>
+    <w:p>
+      <w:pPr>
+        <w:spacing w:after="0"/>
+        <w:jc w:val="both"/>
+        <w:rPr>
+          <w:sz w:val="24"/>
+          <w:szCs w:val="24"/>
+        </w:rPr>
+      </w:pPr>
+    </w:p>
+    <w:p>
+      <w:pPr>
+        <w:spacing w:after="100"/>
+        <w:jc w:val="both"/>
+        <w:rPr>
+          <w:b/>
+          <w:bCs/>
+          <w:sz w:val="24"/>
+          <w:szCs w:val="24"/>
+        </w:rPr>
+      </w:pPr>
+      <w:r>
+        <w:rPr>
+          <w:b/>
+          <w:bCs/>
+          <w:sz w:val="28"/>
+          <w:szCs w:val="28"/>
+        </w:rPr>
+        <w:t>REACTIVE SYSTEMS AND THE ACTOR MODEL</w:t>
+      </w:r>
+    </w:p>
+    <w:p>
+      <w:pPr>
+        <w:spacing w:after="0"/>
+        <w:jc w:val="both"/>
+        <w:rPr>
+          <w:sz w:val="24"/>
+          <w:szCs w:val="24"/>
+        </w:rPr>
+      </w:pPr>
+      <w:r>
+        <w:rPr>
+          <w:sz w:val="24"/>
+          <w:szCs w:val="24"/>
+        </w:rPr>
+        <w:t xml:space="preserve">The </w:t>
+      </w:r>
+      <w:r>
+        <w:rPr>
+          <w:b/>
+          <w:bCs/>
+          <w:sz w:val="24"/>
+          <w:szCs w:val="24"/>
+        </w:rPr>
+        <w:t>Actor Model</w:t>
+      </w:r>
+      <w:r>
+        <w:rPr>
+          <w:sz w:val="24"/>
+          <w:szCs w:val="24"/>
+        </w:rPr>
+        <w:t xml:space="preserve"> is a programming paradigm that supports construction of Reactive Systems. It is message-driven, all communication</w:t>
+      </w:r>
+      <w:r>
+        <w:rPr>
+          <w:sz w:val="24"/>
+          <w:szCs w:val="24"/>
+        </w:rPr>
+        <w:t>s</w:t>
+      </w:r>
+      <w:r>
+        <w:rPr>
+          <w:sz w:val="24"/>
+          <w:szCs w:val="24"/>
+        </w:rPr>
+        <w:t xml:space="preserve"> between actors are done using async/non-blocking messages. Abstractions provide elasticity and resilience. It can be used to build reactive software. On the JVM we have Akka that implements the actor model, Akka is the foundation of reactive tools like Lagom and Akka Streams. </w:t>
+      </w:r>
+    </w:p>
+    <w:p>
+      <w:pPr>
+        <w:spacing w:after="0"/>
+        <w:jc w:val="both"/>
+        <w:rPr>
+          <w:sz w:val="24"/>
+          <w:szCs w:val="24"/>
+        </w:rPr>
+      </w:pPr>
+      <w:r>
+        <w:rPr>
+          <w:sz w:val="24"/>
+          <w:szCs w:val="24"/>
+        </w:rPr>
+        <w:t xml:space="preserve">All computation occurs inside of actors </w:t>
+      </w:r>
+      <w:r>
+        <w:rPr>
+          <w:sz w:val="24"/>
+          <w:szCs w:val="24"/>
+        </w:rPr>
+        <w:sym w:font="Wingdings" w:char="F0E0"/>
+      </w:r>
+      <w:r>
+        <w:rPr>
+          <w:sz w:val="24"/>
+          <w:szCs w:val="24"/>
+        </w:rPr>
+        <w:t xml:space="preserve"> in practical we have a combination of different actors, and all the computation will occur inside one of those actors or across many of those actors. </w:t>
+      </w:r>
+      <w:r>
+        <w:rPr>
+          <w:sz w:val="24"/>
+          <w:szCs w:val="24"/>
+        </w:rPr>
+        <w:t xml:space="preserve">Each actor has a unique </w:t>
+      </w:r>
+      <w:r>
+        <w:rPr>
+          <w:sz w:val="24"/>
+          <w:szCs w:val="24"/>
+        </w:rPr>
+        <w:t>address,</w:t>
+      </w:r>
+      <w:r>
+        <w:rPr>
+          <w:sz w:val="24"/>
+          <w:szCs w:val="24"/>
+        </w:rPr>
+        <w:t xml:space="preserve"> and every actor communicates with the others only through asynchronous messages. </w:t>
+      </w:r>
+    </w:p>
+    <w:p>
+      <w:pPr>
+        <w:spacing w:after="0"/>
+        <w:jc w:val="both"/>
+        <w:rPr>
+          <w:sz w:val="24"/>
+          <w:szCs w:val="24"/>
+        </w:rPr>
+      </w:pPr>
+      <w:r>
+        <w:rPr>
+          <w:sz w:val="24"/>
+          <w:szCs w:val="24"/>
+        </w:rPr>
+        <w:lastRenderedPageBreak/>
+        <w:t>The message-driven nature of actors provides us something called “</w:t>
+      </w:r>
+      <w:r>
+        <w:rPr>
+          <w:b/>
+          <w:bCs/>
+          <w:sz w:val="24"/>
+          <w:szCs w:val="24"/>
+        </w:rPr>
+        <w:t>Location Transparency</w:t>
+      </w:r>
+      <w:r>
+        <w:rPr>
+          <w:sz w:val="24"/>
+          <w:szCs w:val="24"/>
+        </w:rPr>
+        <w:t xml:space="preserve">”: </w:t>
+      </w:r>
+      <w:r>
+        <w:rPr>
+          <w:sz w:val="24"/>
+          <w:szCs w:val="24"/>
+        </w:rPr>
+        <w:t>our actors communicate with the same technique regardless of location, this means that local versus remote is mostly about configuration</w:t>
+      </w:r>
+      <w:r>
+        <w:rPr>
+          <w:sz w:val="24"/>
+          <w:szCs w:val="24"/>
+        </w:rPr>
+        <w:t xml:space="preserve"> </w:t>
+      </w:r>
+      <w:r>
+        <w:rPr>
+          <w:sz w:val="24"/>
+          <w:szCs w:val="24"/>
+        </w:rPr>
+        <w:sym w:font="Wingdings" w:char="F0E0"/>
+      </w:r>
+      <w:r>
+        <w:rPr>
+          <w:sz w:val="24"/>
+          <w:szCs w:val="24"/>
+        </w:rPr>
+        <w:t xml:space="preserve"> actors have no knowledge about the location of where the message is going to go</w:t>
+      </w:r>
+      <w:r>
+        <w:rPr>
+          <w:sz w:val="24"/>
+          <w:szCs w:val="24"/>
+        </w:rPr>
+        <w:t xml:space="preserve">. </w:t>
+      </w:r>
+      <w:r>
+        <w:rPr>
+          <w:sz w:val="24"/>
+          <w:szCs w:val="24"/>
+        </w:rPr>
+        <w:t>This allows actors to be both resilient and elastic</w:t>
+      </w:r>
+      <w:r>
+        <w:rPr>
+          <w:sz w:val="24"/>
+          <w:szCs w:val="24"/>
+        </w:rPr>
+        <w:t xml:space="preserve">: we can deploy those actors across multiple pieces of hardware which means they are resilient if one of those pieces of hardware fails; </w:t>
+      </w:r>
+      <w:r>
+        <w:rPr>
+          <w:sz w:val="24"/>
+          <w:szCs w:val="24"/>
+        </w:rPr>
+        <w:t>it also allows to be elastic because if we have a high</w:t>
+      </w:r>
+      <w:r>
+        <w:rPr>
+          <w:sz w:val="24"/>
+          <w:szCs w:val="24"/>
+        </w:rPr>
+        <w:t>/low</w:t>
+      </w:r>
+      <w:r>
+        <w:rPr>
+          <w:sz w:val="24"/>
+          <w:szCs w:val="24"/>
+        </w:rPr>
+        <w:t xml:space="preserve"> level of </w:t>
+      </w:r>
+      <w:r>
+        <w:rPr>
+          <w:sz w:val="24"/>
+          <w:szCs w:val="24"/>
+        </w:rPr>
+        <w:t>load,</w:t>
+      </w:r>
+      <w:r>
+        <w:rPr>
+          <w:sz w:val="24"/>
+          <w:szCs w:val="24"/>
+        </w:rPr>
+        <w:t xml:space="preserve"> we can simply add</w:t>
+      </w:r>
+      <w:r>
+        <w:rPr>
+          <w:sz w:val="24"/>
+          <w:szCs w:val="24"/>
+        </w:rPr>
+        <w:t>/remove</w:t>
+      </w:r>
+      <w:r>
+        <w:rPr>
+          <w:sz w:val="24"/>
+          <w:szCs w:val="24"/>
+        </w:rPr>
+        <w:t xml:space="preserve"> routers on more pieces of hardware giving us elasticity. </w:t>
+      </w:r>
+    </w:p>
+    <w:p>
+      <w:pPr>
+        <w:spacing w:after="0"/>
+        <w:jc w:val="both"/>
+        <w:rPr>
+          <w:sz w:val="24"/>
+          <w:szCs w:val="24"/>
+        </w:rPr>
+      </w:pPr>
+    </w:p>
+    <w:p>
+      <w:pPr>
+        <w:spacing w:after="0"/>
+        <w:jc w:val="center"/>
+        <w:rPr>
+          <w:sz w:val="24"/>
+          <w:szCs w:val="24"/>
+        </w:rPr>
+      </w:pPr>
+      <w:r>
+        <w:rPr>
+          <w:noProof/>
+        </w:rPr>
+        <w:drawing>
+          <wp:inline distT="0" distB="0" distL="0" distR="0" wp14:anchorId="0DBAA10A" wp14:editId="4BC0A791">
+            <wp:extent cx="3595255" cy="1905060"/>
+            <wp:effectExtent l="0" t="0" r="5715" b="0"/>
+            <wp:docPr id="294881579" name="Immagine 2" descr="Introduction to Reactive Architecture - Knoldus Blogs"/>
+            <wp:cNvGraphicFramePr>
+              <a:graphicFrameLocks xmlns:a="http://schemas.openxmlformats.org/drawingml/2006/main" noChangeAspect="1"/>
+            </wp:cNvGraphicFramePr>
+            <a:graphic xmlns:a="http://schemas.openxmlformats.org/drawingml/2006/main">
+              <a:graphicData uri="http://schemas.openxmlformats.org/drawingml/2006/picture">
+                <pic:pic xmlns:pic="http://schemas.openxmlformats.org/drawingml/2006/picture">
+                  <pic:nvPicPr>
+                    <pic:cNvPr id="0" name="Picture 3" descr="Introduction to Reactive Architecture - Knoldus Blogs"/>
+                    <pic:cNvPicPr>
+                      <a:picLocks noChangeAspect="1" noChangeArrowheads="1"/>
+                    </pic:cNvPicPr>
+                  </pic:nvPicPr>
+                  <pic:blipFill>
+                    <a:blip r:embed="rId9" cstate="print">
+                      <a:extLst>
+                        <a:ext uri="{28A0092B-C50C-407E-A947-70E740481C1C}">
+                          <a14:useLocalDpi xmlns:a14="http://schemas.microsoft.com/office/drawing/2010/main" val="0"/>
+                        </a:ext>
+                      </a:extLst>
+                    </a:blip>
+                    <a:srcRect/>
+                    <a:stretch>
+                      <a:fillRect/>
+                    </a:stretch>
+                  </pic:blipFill>
+                  <pic:spPr bwMode="auto">
+                    <a:xfrm>
+                      <a:off x="0" y="0"/>
+                      <a:ext cx="3607953" cy="1911788"/>
+                    </a:xfrm>
+                    <a:prstGeom prst="rect">
+                      <a:avLst/>
+                    </a:prstGeom>
+                    <a:noFill/>
+                    <a:ln>
+                      <a:noFill/>
+                    </a:ln>
+                  </pic:spPr>
+                </pic:pic>
+              </a:graphicData>
+            </a:graphic>
+          </wp:inline>
+        </w:drawing>
+      </w:r>
+    </w:p>
+    <w:p>
+      <w:pPr>
+        <w:spacing w:after="0"/>
+        <w:rPr>
+          <w:sz w:val="24"/>
+          <w:szCs w:val="24"/>
+        </w:rPr>
+      </w:pPr>
+    </w:p>
+    <w:p>
+      <w:pPr>
+        <w:spacing w:after="0"/>
+        <w:jc w:val="both"/>
+        <w:rPr>
+          <w:sz w:val="24"/>
+          <w:szCs w:val="24"/>
+        </w:rPr>
+      </w:pPr>
+      <w:r>
+        <w:rPr>
+          <w:sz w:val="24"/>
+          <w:szCs w:val="24"/>
+        </w:rPr>
+        <w:t xml:space="preserve">Location Transparency should not be confused with </w:t>
+      </w:r>
+      <w:r>
+        <w:rPr>
+          <w:b/>
+          <w:bCs/>
+          <w:sz w:val="24"/>
+          <w:szCs w:val="24"/>
+        </w:rPr>
+        <w:t>Transparency Remoting</w:t>
+      </w:r>
+      <w:r>
+        <w:rPr>
+          <w:sz w:val="24"/>
+          <w:szCs w:val="24"/>
+        </w:rPr>
+        <w:t xml:space="preserve"> which tries to take remote calls and make them look like local calls</w:t>
+      </w:r>
+      <w:r>
+        <w:rPr>
+          <w:sz w:val="24"/>
+          <w:szCs w:val="24"/>
+        </w:rPr>
+        <w:t xml:space="preserve">, it hides the fact that you are making remote calls and as a result it can hide potential failure scenarios. </w:t>
+      </w:r>
+      <w:r>
+        <w:rPr>
+          <w:sz w:val="24"/>
+          <w:szCs w:val="24"/>
+        </w:rPr>
+        <w:t>Location Transparency takes the opposite approach: it makes local calls look like remote calls. That means that you are always assuming that you are making remote calls which means we have to assume a remote failure scenario could occur</w:t>
+      </w:r>
+      <w:r>
+        <w:rPr>
+          <w:sz w:val="24"/>
+          <w:szCs w:val="24"/>
+        </w:rPr>
+        <w:t xml:space="preserve"> (the message could not be delivered)</w:t>
+      </w:r>
+      <w:r>
+        <w:rPr>
+          <w:sz w:val="24"/>
+          <w:szCs w:val="24"/>
+        </w:rPr>
+        <w:t xml:space="preserve">. </w:t>
+      </w:r>
+    </w:p>
+    <w:p>
+      <w:pPr>
+        <w:spacing w:after="0"/>
+        <w:jc w:val="both"/>
+        <w:rPr>
+          <w:sz w:val="24"/>
+          <w:szCs w:val="24"/>
+        </w:rPr>
+      </w:pPr>
+    </w:p>
+    <w:p>
+      <w:pPr>
+        <w:spacing w:after="0"/>
+        <w:jc w:val="both"/>
+        <w:rPr>
+          <w:sz w:val="24"/>
+          <w:szCs w:val="24"/>
+        </w:rPr>
+      </w:pPr>
+      <w:r>
+        <w:rPr>
+          <w:sz w:val="24"/>
+          <w:szCs w:val="24"/>
+        </w:rPr>
+        <w:t xml:space="preserve">The Actor Model is important in many ways. There are many Reactive Programming tools. Most support only some of the Reactive Principles. </w:t>
+      </w:r>
+      <w:r>
+        <w:rPr>
+          <w:sz w:val="24"/>
+          <w:szCs w:val="24"/>
+        </w:rPr>
+        <w:t>You often have to combine different technologies to build a Reactive System</w:t>
+      </w:r>
+      <w:r>
+        <w:rPr>
+          <w:sz w:val="24"/>
+          <w:szCs w:val="24"/>
+        </w:rPr>
+        <w:t xml:space="preserve"> (programming tools + …)</w:t>
+      </w:r>
+      <w:r>
+        <w:rPr>
+          <w:sz w:val="24"/>
+          <w:szCs w:val="24"/>
+        </w:rPr>
+        <w:t xml:space="preserve">. </w:t>
+      </w:r>
+      <w:r>
+        <w:rPr>
+          <w:sz w:val="24"/>
+          <w:szCs w:val="24"/>
+        </w:rPr>
+        <w:t>The Actor Model provides facilities to support all of the Reactive Principles: message-driven by default, location transparency to support elasticity and resilience through distribution, elasticity and resilience provide responsiveness.</w:t>
+      </w:r>
+    </w:p>
+    <w:p>
+      <w:pPr>
+        <w:spacing w:after="0"/>
+        <w:jc w:val="both"/>
+        <w:rPr>
+          <w:sz w:val="24"/>
+          <w:szCs w:val="24"/>
+        </w:rPr>
+      </w:pPr>
+      <w:r>
+        <w:rPr>
+          <w:sz w:val="24"/>
+          <w:szCs w:val="24"/>
+        </w:rPr>
+        <w:t xml:space="preserve">It is possible to build a Reactive System without Actors. Components are </w:t>
+      </w:r>
+      <w:r>
+        <w:rPr>
+          <w:i/>
+          <w:iCs/>
+          <w:sz w:val="24"/>
+          <w:szCs w:val="24"/>
+        </w:rPr>
+        <w:t>added on</w:t>
+      </w:r>
+      <w:r>
+        <w:rPr>
+          <w:sz w:val="24"/>
+          <w:szCs w:val="24"/>
+        </w:rPr>
+        <w:t xml:space="preserve"> rather than being </w:t>
+      </w:r>
+      <w:r>
+        <w:rPr>
+          <w:i/>
+          <w:iCs/>
+          <w:sz w:val="24"/>
+          <w:szCs w:val="24"/>
+        </w:rPr>
+        <w:t>built in</w:t>
+      </w:r>
+      <w:r>
+        <w:rPr>
+          <w:sz w:val="24"/>
+          <w:szCs w:val="24"/>
+        </w:rPr>
+        <w:t xml:space="preserve">. </w:t>
+      </w:r>
+      <w:r>
+        <w:rPr>
+          <w:sz w:val="24"/>
+          <w:szCs w:val="24"/>
+        </w:rPr>
+        <w:t xml:space="preserve">Requires additional infrastructure such as: service registry, load balancer, message bus. </w:t>
+      </w:r>
+      <w:r>
+        <w:rPr>
+          <w:sz w:val="24"/>
+          <w:szCs w:val="24"/>
+        </w:rPr>
+        <w:t xml:space="preserve">Result will be Reactive at the large scale, not necessarily the small. </w:t>
+      </w:r>
+    </w:p>
+    <w:p>
+      <w:pPr>
+        <w:spacing w:after="0"/>
+        <w:jc w:val="both"/>
+        <w:rPr>
+          <w:sz w:val="24"/>
+          <w:szCs w:val="24"/>
+        </w:rPr>
+      </w:pPr>
+    </w:p>
+    <w:p>
+      <w:pPr>
+        <w:spacing w:after="0"/>
+        <w:jc w:val="both"/>
+        <w:rPr>
+          <w:sz w:val="24"/>
+          <w:szCs w:val="24"/>
+        </w:rPr>
+      </w:pPr>
+    </w:p>
+    <w:p>
+      <w:pPr>
+        <w:spacing w:after="0"/>
+        <w:jc w:val="both"/>
+        <w:rPr>
+          <w:sz w:val="24"/>
+          <w:szCs w:val="24"/>
+        </w:rPr>
+      </w:pPr>
+    </w:p>
+    <w:p>
+      <w:pPr>
+        <w:spacing w:after="0"/>
+        <w:jc w:val="both"/>
+        <w:rPr>
+          <w:sz w:val="24"/>
+          <w:szCs w:val="24"/>
+        </w:rPr>
+      </w:pPr>
+    </w:p>
+    <w:p>
+      <w:pPr>
+        <w:spacing w:after="0"/>
+        <w:jc w:val="both"/>
+        <w:rPr>
+          <w:sz w:val="24"/>
+          <w:szCs w:val="24"/>
+        </w:rPr>
+      </w:pPr>
+    </w:p>
+    <w:p>
+      <w:pPr>
+        <w:spacing w:after="0"/>
+        <w:jc w:val="both"/>
+        <w:rPr>
+          <w:sz w:val="24"/>
+          <w:szCs w:val="24"/>
+        </w:rPr>
+      </w:pPr>
+    </w:p>
+    <w:p>
+      <w:pPr>
+        <w:spacing w:after="0"/>
+        <w:jc w:val="both"/>
+        <w:rPr>
+          <w:sz w:val="24"/>
+          <w:szCs w:val="24"/>
+        </w:rPr>
+      </w:pPr>
+    </w:p>
+    <w:p>
+      <w:pPr>
+        <w:spacing w:after="0"/>
+        <w:jc w:val="both"/>
+        <w:rPr>
+          <w:sz w:val="24"/>
+          <w:szCs w:val="24"/>
+        </w:rPr>
+      </w:pPr>
+    </w:p>
+    <w:p>
+      <w:pPr>
+        <w:spacing w:after="0"/>
+        <w:jc w:val="both"/>
+        <w:rPr>
+          <w:sz w:val="24"/>
+          <w:szCs w:val="24"/>
+        </w:rPr>
+      </w:pPr>
+    </w:p>
+    <w:p>
+      <w:pPr>
+        <w:spacing w:after="0"/>
+        <w:jc w:val="both"/>
+        <w:rPr>
+          <w:sz w:val="24"/>
+          <w:szCs w:val="24"/>
+        </w:rPr>
+      </w:pPr>
+    </w:p>
+    <w:p>
+      <w:pPr>
+        <w:spacing w:after="0"/>
+        <w:jc w:val="both"/>
+        <w:rPr>
+          <w:sz w:val="24"/>
+          <w:szCs w:val="24"/>
+        </w:rPr>
+      </w:pPr>
+      <w:r>
+        <w:rPr>
+          <w:b/>
+          <w:bCs/>
+          <w:sz w:val="32"/>
+          <w:szCs w:val="32"/>
+        </w:rPr>
+        <w:lastRenderedPageBreak/>
+        <w:t>2. DOMAIN DRIVEN DESIGN</w:t>
+      </w:r>
+    </w:p>
+    <w:p>
+      <w:pPr>
+        <w:spacing w:after="0"/>
+        <w:jc w:val="both"/>
+        <w:rPr>
+          <w:sz w:val="24"/>
+          <w:szCs w:val="24"/>
+        </w:rPr>
+      </w:pPr>
+    </w:p>
+    <w:p>
+      <w:pPr>
+        <w:spacing w:after="0"/>
+        <w:jc w:val="both"/>
+        <w:rPr>
+          <w:sz w:val="24"/>
+          <w:szCs w:val="24"/>
+        </w:rPr>
+      </w:pPr>
       <w:r>
         <w:rPr>
           <w:sz w:val="24"/>
@@ -1536,17 +2546,8 @@
         <w:t>…</w:t>
       </w:r>
     </w:p>
-    <w:p>
-      <w:pPr>
-        <w:jc w:val="right"/>
-        <w:rPr>
-          <w:sz w:val="24"/>
-          <w:szCs w:val="24"/>
-        </w:rPr>
-      </w:pPr>
-    </w:p>
     <w:sectPr>
-      <w:footerReference w:type="default" r:id="rId8"/>
+      <w:footerReference w:type="default" r:id="rId10"/>
       <w:pgSz w:w="11906" w:h="16838"/>
       <w:pgMar w:top="1417" w:right="1134" w:bottom="1134" w:left="1134" w:header="708" w:footer="708" w:gutter="0"/>
       <w:cols w:space="708"/>
@@ -2322,7 +3323,6 @@
     <w:next w:val="Normale"/>
     <w:link w:val="Titolo2Carattere"/>
     <w:uiPriority w:val="9"/>
-    <w:semiHidden/>
     <w:unhideWhenUsed/>
     <w:qFormat/>
     <w:rsid w:val="00427C52"/>
@@ -2540,7 +3540,6 @@
     <w:basedOn w:val="Carpredefinitoparagrafo"/>
     <w:link w:val="Titolo2"/>
     <w:uiPriority w:val="9"/>
-    <w:semiHidden/>
     <w:rsid w:val="00427C52"/>
     <w:rPr>
       <w:rFonts w:asciiTheme="majorHAnsi" w:eastAsiaTheme="majorEastAsia" w:hAnsiTheme="majorHAnsi" w:cstheme="majorBidi"/>

</xml_diff>

<commit_message>
mobile + reactive systems notes update + second certificate for OTA
</commit_message>
<xml_diff>
--- a/.Other Training Activities/Reactive systems - advanced certification/Reactive systems by Lightbend notes.docx
+++ b/.Other Training Activities/Reactive systems - advanced certification/Reactive systems by Lightbend notes.docx
@@ -901,23 +901,7 @@
           <w:sz w:val="24"/>
           <w:szCs w:val="24"/>
         </w:rPr>
-        <w:t xml:space="preserve">Resilience provides responsiveness despite any failure. This is achieved </w:t>
-      </w:r>
-      <w:proofErr w:type="spellStart"/>
-      <w:r>
-        <w:rPr>
-          <w:sz w:val="24"/>
-          <w:szCs w:val="24"/>
-        </w:rPr>
-        <w:t>though</w:t>
-      </w:r>
-      <w:proofErr w:type="spellEnd"/>
-      <w:r>
-        <w:rPr>
-          <w:sz w:val="24"/>
-          <w:szCs w:val="24"/>
-        </w:rPr>
-        <w:t xml:space="preserve"> a number of techniques including</w:t>
+        <w:t>Resilience provides responsiveness despite any failure. This is achieved though a number of techniques including</w:t>
       </w:r>
       <w:r>
         <w:rPr>
@@ -1692,33 +1676,8 @@
           <w:sz w:val="24"/>
           <w:szCs w:val="24"/>
         </w:rPr>
-        <w:t xml:space="preserve"> (the 3 box) which are components designed at the architectural level to be reactive. Inside every microservice there are other elements: Futures, Reactive Streams, </w:t>
-      </w:r>
-      <w:proofErr w:type="spellStart"/>
-      <w:r>
-        <w:rPr>
-          <w:sz w:val="24"/>
-          <w:szCs w:val="24"/>
-        </w:rPr>
-        <w:t>RxScala</w:t>
-      </w:r>
-      <w:proofErr w:type="spellEnd"/>
-      <w:r>
-        <w:rPr>
-          <w:sz w:val="24"/>
-          <w:szCs w:val="24"/>
-        </w:rPr>
-        <w:t xml:space="preserve">, </w:t>
-      </w:r>
-      <w:proofErr w:type="spellStart"/>
-      <w:r>
-        <w:rPr>
-          <w:sz w:val="24"/>
-          <w:szCs w:val="24"/>
-        </w:rPr>
-        <w:t>RxJava</w:t>
-      </w:r>
-      <w:proofErr w:type="spellEnd"/>
+        <w:t xml:space="preserve"> (the 3 box) which are components designed at the architectural level to be reactive. Inside every microservice there are other elements: Futures, Reactive Streams, RxScala, RxJava</w:t>
+      </w:r>
       <w:r>
         <w:rPr>
           <w:sz w:val="24"/>
@@ -3193,59 +3152,23 @@
           <w:szCs w:val="24"/>
           <w:lang w:val="en"/>
         </w:rPr>
-        <w:t xml:space="preserve">example, then you're </w:t>
-      </w:r>
-      <w:proofErr w:type="spellStart"/>
-      <w:r>
-        <w:rPr>
-          <w:sz w:val="24"/>
-          <w:szCs w:val="24"/>
-          <w:lang w:val="en"/>
-        </w:rPr>
-        <w:t>gonna</w:t>
-      </w:r>
-      <w:proofErr w:type="spellEnd"/>
-      <w:r>
-        <w:rPr>
-          <w:sz w:val="24"/>
-          <w:szCs w:val="24"/>
-          <w:lang w:val="en"/>
-        </w:rPr>
-        <w:t xml:space="preserve"> have, you know,</w:t>
-      </w:r>
-      <w:r>
-        <w:rPr>
-          <w:sz w:val="24"/>
-          <w:szCs w:val="24"/>
-          <w:lang w:val="en"/>
-        </w:rPr>
-        <w:t xml:space="preserve"> </w:t>
-      </w:r>
-      <w:r>
-        <w:rPr>
-          <w:sz w:val="24"/>
-          <w:szCs w:val="24"/>
-          <w:lang w:val="en"/>
-        </w:rPr>
-        <w:t xml:space="preserve">your bankers are </w:t>
-      </w:r>
-      <w:proofErr w:type="spellStart"/>
-      <w:r>
-        <w:rPr>
-          <w:sz w:val="24"/>
-          <w:szCs w:val="24"/>
-          <w:lang w:val="en"/>
-        </w:rPr>
-        <w:t>gonna</w:t>
-      </w:r>
-      <w:proofErr w:type="spellEnd"/>
-      <w:r>
-        <w:rPr>
-          <w:sz w:val="24"/>
-          <w:szCs w:val="24"/>
-          <w:lang w:val="en"/>
-        </w:rPr>
-        <w:t xml:space="preserve"> be domain experts.</w:t>
+        <w:t>example, then you're gonna have, you know,</w:t>
+      </w:r>
+      <w:r>
+        <w:rPr>
+          <w:sz w:val="24"/>
+          <w:szCs w:val="24"/>
+          <w:lang w:val="en"/>
+        </w:rPr>
+        <w:t xml:space="preserve"> </w:t>
+      </w:r>
+      <w:r>
+        <w:rPr>
+          <w:sz w:val="24"/>
+          <w:szCs w:val="24"/>
+          <w:lang w:val="en"/>
+        </w:rPr>
+        <w:t>your bankers are gonna be domain experts.</w:t>
       </w:r>
       <w:r>
         <w:rPr>
@@ -4338,25 +4261,7 @@
           <w:szCs w:val="24"/>
           <w:lang w:val="en"/>
         </w:rPr>
-        <w:t xml:space="preserve">experts are </w:t>
-      </w:r>
-      <w:proofErr w:type="spellStart"/>
-      <w:r>
-        <w:rPr>
-          <w:sz w:val="24"/>
-          <w:szCs w:val="24"/>
-          <w:lang w:val="en"/>
-        </w:rPr>
-        <w:t>gonna</w:t>
-      </w:r>
-      <w:proofErr w:type="spellEnd"/>
-      <w:r>
-        <w:rPr>
-          <w:sz w:val="24"/>
-          <w:szCs w:val="24"/>
-          <w:lang w:val="en"/>
-        </w:rPr>
-        <w:t xml:space="preserve"> get lost because they don't know what these things are.</w:t>
+        <w:t>experts are gonna get lost because they don't know what these things are.</w:t>
       </w:r>
     </w:p>
     <w:p>
@@ -6600,7 +6505,6 @@
         </w:rPr>
         <w:t xml:space="preserve"> </w:t>
       </w:r>
-      <w:proofErr w:type="spellStart"/>
       <w:r>
         <w:rPr>
           <w:b/>
@@ -6610,19 +6514,7 @@
           <w:szCs w:val="24"/>
           <w:lang w:val="en"/>
         </w:rPr>
-        <w:t>those</w:t>
-      </w:r>
-      <w:proofErr w:type="spellEnd"/>
-      <w:r>
-        <w:rPr>
-          <w:b/>
-          <w:bCs/>
-          <w:color w:val="FF0000"/>
-          <w:sz w:val="24"/>
-          <w:szCs w:val="24"/>
-          <w:lang w:val="en"/>
-        </w:rPr>
-        <w:t xml:space="preserve"> boundaries?</w:t>
+        <w:t>those boundaries?</w:t>
       </w:r>
       <w:r>
         <w:rPr>
@@ -8396,13 +8288,21 @@
       </w:pPr>
       <w:r>
         <w:rPr>
-          <w:b/>
-          <w:bCs/>
-          <w:sz w:val="24"/>
-          <w:szCs w:val="24"/>
-          <w:lang w:val="en"/>
-        </w:rPr>
-        <w:t>The anti-corruption</w:t>
+          <w:sz w:val="24"/>
+          <w:szCs w:val="24"/>
+          <w:lang w:val="en"/>
+        </w:rPr>
+        <w:t>The</w:t>
+      </w:r>
+      <w:r>
+        <w:rPr>
+          <w:b/>
+          <w:bCs/>
+          <w:sz w:val="24"/>
+          <w:szCs w:val="24"/>
+          <w:lang w:val="en"/>
+        </w:rPr>
+        <w:t xml:space="preserve"> anti-corruption</w:t>
       </w:r>
       <w:r>
         <w:rPr>
@@ -9553,25 +9453,7 @@
           <w:szCs w:val="24"/>
           <w:lang w:val="en"/>
         </w:rPr>
-        <w:t xml:space="preserve">different types of activities that we could be dealing with. We're </w:t>
-      </w:r>
-      <w:proofErr w:type="spellStart"/>
-      <w:r>
-        <w:rPr>
-          <w:sz w:val="24"/>
-          <w:szCs w:val="24"/>
-          <w:lang w:val="en"/>
-        </w:rPr>
-        <w:t>gonna</w:t>
-      </w:r>
-      <w:proofErr w:type="spellEnd"/>
-      <w:r>
-        <w:rPr>
-          <w:sz w:val="24"/>
-          <w:szCs w:val="24"/>
-          <w:lang w:val="en"/>
-        </w:rPr>
-        <w:t xml:space="preserve"> go</w:t>
+        <w:t>different types of activities that we could be dealing with. We're gonna go</w:t>
       </w:r>
       <w:r>
         <w:rPr>
@@ -9978,25 +9860,7 @@
           <w:szCs w:val="24"/>
           <w:lang w:val="en"/>
         </w:rPr>
-        <w:t xml:space="preserve">around and reject us and say "no I'm not </w:t>
-      </w:r>
-      <w:proofErr w:type="spellStart"/>
-      <w:r>
-        <w:rPr>
-          <w:sz w:val="24"/>
-          <w:szCs w:val="24"/>
-          <w:lang w:val="en"/>
-        </w:rPr>
-        <w:t>gonna</w:t>
-      </w:r>
-      <w:proofErr w:type="spellEnd"/>
-      <w:r>
-        <w:rPr>
-          <w:sz w:val="24"/>
-          <w:szCs w:val="24"/>
-          <w:lang w:val="en"/>
-        </w:rPr>
-        <w:t xml:space="preserve"> cook that" for any number of</w:t>
+        <w:t>around and reject us and say "no I'm not gonna cook that" for any number of</w:t>
       </w:r>
       <w:r>
         <w:rPr>
@@ -13342,25 +13206,7 @@
           <w:szCs w:val="24"/>
           <w:lang w:val="en"/>
         </w:rPr>
-        <w:t xml:space="preserve">from there it's </w:t>
-      </w:r>
-      <w:proofErr w:type="spellStart"/>
-      <w:r>
-        <w:rPr>
-          <w:sz w:val="24"/>
-          <w:szCs w:val="24"/>
-          <w:lang w:val="en"/>
-        </w:rPr>
-        <w:t>it's</w:t>
-      </w:r>
-      <w:proofErr w:type="spellEnd"/>
-      <w:r>
-        <w:rPr>
-          <w:sz w:val="24"/>
-          <w:szCs w:val="24"/>
-          <w:lang w:val="en"/>
-        </w:rPr>
-        <w:t xml:space="preserve"> going to be a matter of looking at that candidate list</w:t>
+        <w:t>from there it's it's going to be a matter of looking at that candidate list</w:t>
       </w:r>
       <w:r>
         <w:rPr>
@@ -15429,7 +15275,25 @@
           <w:szCs w:val="24"/>
           <w:lang w:val="en"/>
         </w:rPr>
-        <w:t>called hexagonal architecture. Hexagonal architecture is not</w:t>
+        <w:t xml:space="preserve">called </w:t>
+      </w:r>
+      <w:r>
+        <w:rPr>
+          <w:b/>
+          <w:bCs/>
+          <w:sz w:val="24"/>
+          <w:szCs w:val="24"/>
+          <w:lang w:val="en"/>
+        </w:rPr>
+        <w:t>hexagonal architecture</w:t>
+      </w:r>
+      <w:r>
+        <w:rPr>
+          <w:sz w:val="24"/>
+          <w:szCs w:val="24"/>
+          <w:lang w:val="en"/>
+        </w:rPr>
+        <w:t>. Hexagonal architecture is not</w:t>
       </w:r>
       <w:r>
         <w:rPr>
@@ -15461,23 +15325,77 @@
           <w:szCs w:val="24"/>
           <w:lang w:val="en"/>
         </w:rPr>
-        <w:t>using hexagonal architecture however it is very compatible with domain driven</w:t>
-      </w:r>
-      <w:r>
-        <w:rPr>
-          <w:sz w:val="24"/>
-          <w:szCs w:val="24"/>
-          <w:lang w:val="en"/>
-        </w:rPr>
-        <w:t xml:space="preserve"> </w:t>
-      </w:r>
-      <w:r>
-        <w:rPr>
-          <w:sz w:val="24"/>
-          <w:szCs w:val="24"/>
-          <w:lang w:val="en"/>
-        </w:rPr>
-        <w:t>design. What is hexagonal architecture? It's also</w:t>
+        <w:t xml:space="preserve">using hexagonal architecture however </w:t>
+      </w:r>
+      <w:r>
+        <w:rPr>
+          <w:b/>
+          <w:bCs/>
+          <w:sz w:val="24"/>
+          <w:szCs w:val="24"/>
+          <w:lang w:val="en"/>
+        </w:rPr>
+        <w:t>it is very compatible with domain driven</w:t>
+      </w:r>
+      <w:r>
+        <w:rPr>
+          <w:b/>
+          <w:bCs/>
+          <w:sz w:val="24"/>
+          <w:szCs w:val="24"/>
+          <w:lang w:val="en"/>
+        </w:rPr>
+        <w:t xml:space="preserve"> </w:t>
+      </w:r>
+      <w:r>
+        <w:rPr>
+          <w:b/>
+          <w:bCs/>
+          <w:sz w:val="24"/>
+          <w:szCs w:val="24"/>
+          <w:lang w:val="en"/>
+        </w:rPr>
+        <w:t>design</w:t>
+      </w:r>
+      <w:r>
+        <w:rPr>
+          <w:sz w:val="24"/>
+          <w:szCs w:val="24"/>
+          <w:lang w:val="en"/>
+        </w:rPr>
+        <w:t xml:space="preserve">. </w:t>
+      </w:r>
+      <w:r>
+        <w:rPr>
+          <w:sz w:val="24"/>
+          <w:szCs w:val="24"/>
+          <w:lang w:val="en"/>
+        </w:rPr>
+        <w:t>H</w:t>
+      </w:r>
+      <w:r>
+        <w:rPr>
+          <w:sz w:val="24"/>
+          <w:szCs w:val="24"/>
+          <w:lang w:val="en"/>
+        </w:rPr>
+        <w:t>exagonal architecture</w:t>
+      </w:r>
+      <w:r>
+        <w:rPr>
+          <w:sz w:val="24"/>
+          <w:szCs w:val="24"/>
+          <w:lang w:val="en"/>
+        </w:rPr>
+        <w:t xml:space="preserve"> i</w:t>
+      </w:r>
+      <w:r>
+        <w:rPr>
+          <w:sz w:val="24"/>
+          <w:szCs w:val="24"/>
+          <w:lang w:val="en"/>
+        </w:rPr>
+        <w:t>s also</w:t>
       </w:r>
       <w:r>
         <w:rPr>
@@ -15533,6 +15451,7 @@
           <w:bCs/>
           <w:sz w:val="24"/>
           <w:szCs w:val="24"/>
+          <w:u w:val="single"/>
           <w:lang w:val="en"/>
         </w:rPr>
         <w:t>n-tiered architecture</w:t>
@@ -15543,23 +15462,25 @@
           <w:szCs w:val="24"/>
           <w:lang w:val="en"/>
         </w:rPr>
-        <w:t>, if you're not familiar with</w:t>
-      </w:r>
-      <w:r>
-        <w:rPr>
-          <w:sz w:val="24"/>
-          <w:szCs w:val="24"/>
-          <w:lang w:val="en"/>
-        </w:rPr>
-        <w:t xml:space="preserve"> </w:t>
-      </w:r>
-      <w:r>
-        <w:rPr>
-          <w:sz w:val="24"/>
-          <w:szCs w:val="24"/>
-          <w:lang w:val="en"/>
-        </w:rPr>
-        <w:t>it, is the idea that you separate your application into different layers.</w:t>
+        <w:t xml:space="preserve"> is the idea that you </w:t>
+      </w:r>
+      <w:r>
+        <w:rPr>
+          <w:b/>
+          <w:bCs/>
+          <w:sz w:val="24"/>
+          <w:szCs w:val="24"/>
+          <w:lang w:val="en"/>
+        </w:rPr>
+        <w:t>separate your application into different layers</w:t>
+      </w:r>
+      <w:r>
+        <w:rPr>
+          <w:sz w:val="24"/>
+          <w:szCs w:val="24"/>
+          <w:lang w:val="en"/>
+        </w:rPr>
+        <w:t>.</w:t>
       </w:r>
       <w:r>
         <w:rPr>
@@ -15607,7 +15528,23 @@
           <w:szCs w:val="24"/>
           <w:lang w:val="en"/>
         </w:rPr>
-        <w:t>middle. The number of layers varies depending on who you talk to but you</w:t>
+        <w:t xml:space="preserve">middle. The number of layers varies depending on who you talk </w:t>
+      </w:r>
+      <w:r>
+        <w:rPr>
+          <w:sz w:val="24"/>
+          <w:szCs w:val="24"/>
+          <w:lang w:val="en"/>
+        </w:rPr>
+        <w:t>to,</w:t>
+      </w:r>
+      <w:r>
+        <w:rPr>
+          <w:sz w:val="24"/>
+          <w:szCs w:val="24"/>
+          <w:lang w:val="en"/>
+        </w:rPr>
+        <w:t xml:space="preserve"> but you</w:t>
       </w:r>
       <w:r>
         <w:rPr>
@@ -15635,6 +15572,8 @@
       </w:r>
       <w:r>
         <w:rPr>
+          <w:b/>
+          <w:bCs/>
           <w:sz w:val="24"/>
           <w:szCs w:val="24"/>
           <w:lang w:val="en"/>
@@ -15643,14 +15582,18 @@
       </w:r>
       <w:r>
         <w:rPr>
-          <w:sz w:val="24"/>
-          <w:szCs w:val="24"/>
-          <w:lang w:val="en"/>
-        </w:rPr>
-        <w:t xml:space="preserve"> </w:t>
-      </w:r>
-      <w:r>
-        <w:rPr>
+          <w:b/>
+          <w:bCs/>
+          <w:sz w:val="24"/>
+          <w:szCs w:val="24"/>
+          <w:lang w:val="en"/>
+        </w:rPr>
+        <w:t xml:space="preserve"> </w:t>
+      </w:r>
+      <w:r>
+        <w:rPr>
+          <w:b/>
+          <w:bCs/>
           <w:sz w:val="24"/>
           <w:szCs w:val="24"/>
           <w:lang w:val="en"/>
@@ -15659,67 +15602,147 @@
       </w:r>
       <w:r>
         <w:rPr>
-          <w:sz w:val="24"/>
-          <w:szCs w:val="24"/>
-          <w:lang w:val="en"/>
-        </w:rPr>
-        <w:t xml:space="preserve"> </w:t>
-      </w:r>
-      <w:r>
-        <w:rPr>
-          <w:sz w:val="24"/>
-          <w:szCs w:val="24"/>
-          <w:lang w:val="en"/>
-        </w:rPr>
-        <w:t>domain being one of the important ones. Hexagonal architecture takes a sort of a</w:t>
-      </w:r>
-      <w:r>
-        <w:rPr>
-          <w:sz w:val="24"/>
-          <w:szCs w:val="24"/>
-          <w:lang w:val="en"/>
-        </w:rPr>
-        <w:t xml:space="preserve"> </w:t>
-      </w:r>
-      <w:r>
-        <w:rPr>
-          <w:sz w:val="24"/>
-          <w:szCs w:val="24"/>
-          <w:lang w:val="en"/>
-        </w:rPr>
-        <w:t>different approach here. The idea here is that instead of the domain being in the</w:t>
-      </w:r>
-      <w:r>
-        <w:rPr>
-          <w:sz w:val="24"/>
-          <w:szCs w:val="24"/>
-          <w:lang w:val="en"/>
-        </w:rPr>
-        <w:t xml:space="preserve"> </w:t>
-      </w:r>
-      <w:r>
-        <w:rPr>
-          <w:sz w:val="24"/>
-          <w:szCs w:val="24"/>
-          <w:lang w:val="en"/>
-        </w:rPr>
-        <w:t>middle of kind of that sandwich of the n-tiered architecture, the domain is at</w:t>
-      </w:r>
-      <w:r>
-        <w:rPr>
-          <w:sz w:val="24"/>
-          <w:szCs w:val="24"/>
-          <w:lang w:val="en"/>
-        </w:rPr>
-        <w:t xml:space="preserve"> </w:t>
-      </w:r>
-      <w:r>
-        <w:rPr>
-          <w:sz w:val="24"/>
-          <w:szCs w:val="24"/>
-          <w:lang w:val="en"/>
-        </w:rPr>
-        <w:t>the core of something that it more closely resembles in this case a hexagon</w:t>
+          <w:b/>
+          <w:bCs/>
+          <w:sz w:val="24"/>
+          <w:szCs w:val="24"/>
+          <w:lang w:val="en"/>
+        </w:rPr>
+        <w:t xml:space="preserve"> </w:t>
+      </w:r>
+      <w:r>
+        <w:rPr>
+          <w:b/>
+          <w:bCs/>
+          <w:sz w:val="24"/>
+          <w:szCs w:val="24"/>
+          <w:lang w:val="en"/>
+        </w:rPr>
+        <w:t>domain being one of the important ones</w:t>
+      </w:r>
+      <w:r>
+        <w:rPr>
+          <w:sz w:val="24"/>
+          <w:szCs w:val="24"/>
+          <w:lang w:val="en"/>
+        </w:rPr>
+        <w:t xml:space="preserve">. </w:t>
+      </w:r>
+      <w:r>
+        <w:rPr>
+          <w:b/>
+          <w:bCs/>
+          <w:sz w:val="24"/>
+          <w:szCs w:val="24"/>
+          <w:lang w:val="en"/>
+        </w:rPr>
+        <w:t>Hexagonal architecture takes a sort of a</w:t>
+      </w:r>
+      <w:r>
+        <w:rPr>
+          <w:b/>
+          <w:bCs/>
+          <w:sz w:val="24"/>
+          <w:szCs w:val="24"/>
+          <w:lang w:val="en"/>
+        </w:rPr>
+        <w:t xml:space="preserve"> </w:t>
+      </w:r>
+      <w:r>
+        <w:rPr>
+          <w:b/>
+          <w:bCs/>
+          <w:sz w:val="24"/>
+          <w:szCs w:val="24"/>
+          <w:lang w:val="en"/>
+        </w:rPr>
+        <w:t xml:space="preserve">different approach </w:t>
+      </w:r>
+      <w:r>
+        <w:rPr>
+          <w:sz w:val="24"/>
+          <w:szCs w:val="24"/>
+          <w:lang w:val="en"/>
+        </w:rPr>
+        <w:t>here</w:t>
+      </w:r>
+      <w:r>
+        <w:rPr>
+          <w:sz w:val="24"/>
+          <w:szCs w:val="24"/>
+          <w:lang w:val="en"/>
+        </w:rPr>
+        <w:t>. The idea here is that instead of the domain being in the</w:t>
+      </w:r>
+      <w:r>
+        <w:rPr>
+          <w:sz w:val="24"/>
+          <w:szCs w:val="24"/>
+          <w:lang w:val="en"/>
+        </w:rPr>
+        <w:t xml:space="preserve"> </w:t>
+      </w:r>
+      <w:r>
+        <w:rPr>
+          <w:sz w:val="24"/>
+          <w:szCs w:val="24"/>
+          <w:lang w:val="en"/>
+        </w:rPr>
+        <w:t xml:space="preserve">middle of kind of that sandwich of the n-tiered architecture, </w:t>
+      </w:r>
+      <w:r>
+        <w:rPr>
+          <w:b/>
+          <w:bCs/>
+          <w:sz w:val="24"/>
+          <w:szCs w:val="24"/>
+          <w:lang w:val="en"/>
+        </w:rPr>
+        <w:t>the domain is at</w:t>
+      </w:r>
+      <w:r>
+        <w:rPr>
+          <w:b/>
+          <w:bCs/>
+          <w:sz w:val="24"/>
+          <w:szCs w:val="24"/>
+          <w:lang w:val="en"/>
+        </w:rPr>
+        <w:t xml:space="preserve"> </w:t>
+      </w:r>
+      <w:r>
+        <w:rPr>
+          <w:b/>
+          <w:bCs/>
+          <w:sz w:val="24"/>
+          <w:szCs w:val="24"/>
+          <w:lang w:val="en"/>
+        </w:rPr>
+        <w:t>the core of something</w:t>
+      </w:r>
+      <w:r>
+        <w:rPr>
+          <w:sz w:val="24"/>
+          <w:szCs w:val="24"/>
+          <w:lang w:val="en"/>
+        </w:rPr>
+        <w:t xml:space="preserve"> that it more closely resembles in</w:t>
+      </w:r>
+      <w:r>
+        <w:rPr>
+          <w:sz w:val="24"/>
+          <w:szCs w:val="24"/>
+          <w:lang w:val="en"/>
+        </w:rPr>
+        <w:t xml:space="preserve"> </w:t>
+      </w:r>
+      <w:r>
+        <w:rPr>
+          <w:sz w:val="24"/>
+          <w:szCs w:val="24"/>
+          <w:lang w:val="en"/>
+        </w:rPr>
+        <w:t xml:space="preserve">this case a hexagon. </w:t>
       </w:r>
     </w:p>
     <w:p>
@@ -15732,50 +15755,63 @@
           <w:lang w:val="en"/>
         </w:rPr>
       </w:pPr>
-      <w:r>
-        <w:rPr>
-          <w:sz w:val="24"/>
-          <w:szCs w:val="24"/>
-          <w:lang w:val="en"/>
-        </w:rPr>
-        <w:t xml:space="preserve">but in other drawings you'll see it as an onion. The </w:t>
-      </w:r>
-      <w:proofErr w:type="spellStart"/>
-      <w:r>
-        <w:rPr>
-          <w:sz w:val="24"/>
-          <w:szCs w:val="24"/>
-          <w:lang w:val="en"/>
-        </w:rPr>
-        <w:t>the</w:t>
-      </w:r>
-      <w:proofErr w:type="spellEnd"/>
-      <w:r>
-        <w:rPr>
-          <w:sz w:val="24"/>
-          <w:szCs w:val="24"/>
-          <w:lang w:val="en"/>
-        </w:rPr>
-        <w:t xml:space="preserve"> idea here is that</w:t>
-      </w:r>
     </w:p>
     <w:p>
       <w:pPr>
         <w:spacing w:after="0"/>
-        <w:jc w:val="both"/>
-        <w:rPr>
-          <w:sz w:val="24"/>
-          <w:szCs w:val="24"/>
-          <w:lang w:val="en"/>
-        </w:rPr>
-      </w:pPr>
-      <w:r>
-        <w:rPr>
-          <w:sz w:val="24"/>
-          <w:szCs w:val="24"/>
-          <w:lang w:val="en"/>
-        </w:rPr>
-        <w:t>the domain is core. It is absolutely the most important thing in your application</w:t>
+        <w:jc w:val="center"/>
+        <w:rPr>
+          <w:sz w:val="24"/>
+          <w:szCs w:val="24"/>
+          <w:lang w:val="en"/>
+        </w:rPr>
+      </w:pPr>
+      <w:r>
+        <w:rPr>
+          <w:sz w:val="24"/>
+          <w:szCs w:val="24"/>
+          <w:lang w:val="en"/>
+        </w:rPr>
+        <w:drawing>
+          <wp:inline distT="0" distB="0" distL="0" distR="0" wp14:anchorId="1C574A04" wp14:editId="24A7BB6C">
+            <wp:extent cx="4315691" cy="1736038"/>
+            <wp:effectExtent l="19050" t="19050" r="8890" b="17145"/>
+            <wp:docPr id="381531824" name="Immagine 1" descr="Immagine che contiene diagramma, linea&#10;&#10;Descrizione generata automaticamente"/>
+            <wp:cNvGraphicFramePr>
+              <a:graphicFrameLocks xmlns:a="http://schemas.openxmlformats.org/drawingml/2006/main" noChangeAspect="1"/>
+            </wp:cNvGraphicFramePr>
+            <a:graphic xmlns:a="http://schemas.openxmlformats.org/drawingml/2006/main">
+              <a:graphicData uri="http://schemas.openxmlformats.org/drawingml/2006/picture">
+                <pic:pic xmlns:pic="http://schemas.openxmlformats.org/drawingml/2006/picture">
+                  <pic:nvPicPr>
+                    <pic:cNvPr id="381531824" name="Immagine 1" descr="Immagine che contiene diagramma, linea&#10;&#10;Descrizione generata automaticamente"/>
+                    <pic:cNvPicPr/>
+                  </pic:nvPicPr>
+                  <pic:blipFill>
+                    <a:blip r:embed="rId10"/>
+                    <a:stretch>
+                      <a:fillRect/>
+                    </a:stretch>
+                  </pic:blipFill>
+                  <pic:spPr>
+                    <a:xfrm>
+                      <a:off x="0" y="0"/>
+                      <a:ext cx="4322997" cy="1738977"/>
+                    </a:xfrm>
+                    <a:prstGeom prst="rect">
+                      <a:avLst/>
+                    </a:prstGeom>
+                    <a:ln>
+                      <a:solidFill>
+                        <a:schemeClr val="tx1"/>
+                      </a:solidFill>
+                    </a:ln>
+                  </pic:spPr>
+                </pic:pic>
+              </a:graphicData>
+            </a:graphic>
+          </wp:inline>
+        </w:drawing>
       </w:r>
     </w:p>
     <w:p>
@@ -15788,14 +15824,6 @@
           <w:lang w:val="en"/>
         </w:rPr>
       </w:pPr>
-      <w:r>
-        <w:rPr>
-          <w:sz w:val="24"/>
-          <w:szCs w:val="24"/>
-          <w:lang w:val="en"/>
-        </w:rPr>
-        <w:t>therefore it should be at the center. What you have then is that you have</w:t>
-      </w:r>
     </w:p>
     <w:p>
       <w:pPr>
@@ -15807,14 +15835,6 @@
           <w:lang w:val="en"/>
         </w:rPr>
       </w:pPr>
-      <w:r>
-        <w:rPr>
-          <w:sz w:val="24"/>
-          <w:szCs w:val="24"/>
-          <w:lang w:val="en"/>
-        </w:rPr>
-        <w:t>ports that are exposed by the domain. These ports act as essentially an API.</w:t>
-      </w:r>
     </w:p>
     <w:p>
       <w:pPr>
@@ -15832,7 +15852,376 @@
           <w:szCs w:val="24"/>
           <w:lang w:val="en"/>
         </w:rPr>
+        <w:lastRenderedPageBreak/>
+        <w:t>The idea here is that</w:t>
+      </w:r>
+      <w:r>
+        <w:rPr>
+          <w:sz w:val="24"/>
+          <w:szCs w:val="24"/>
+          <w:lang w:val="en"/>
+        </w:rPr>
+        <w:t xml:space="preserve"> </w:t>
+      </w:r>
+      <w:r>
+        <w:rPr>
+          <w:sz w:val="24"/>
+          <w:szCs w:val="24"/>
+          <w:lang w:val="en"/>
+        </w:rPr>
+        <w:t>the domain is core. It is absolutely the most important thing in your application</w:t>
+      </w:r>
+      <w:r>
+        <w:rPr>
+          <w:sz w:val="24"/>
+          <w:szCs w:val="24"/>
+          <w:lang w:val="en"/>
+        </w:rPr>
+        <w:t xml:space="preserve">, </w:t>
+      </w:r>
+      <w:r>
+        <w:rPr>
+          <w:sz w:val="24"/>
+          <w:szCs w:val="24"/>
+          <w:lang w:val="en"/>
+        </w:rPr>
+        <w:t xml:space="preserve">therefore it should be at the center. What you have then is that </w:t>
+      </w:r>
+      <w:r>
+        <w:rPr>
+          <w:b/>
+          <w:bCs/>
+          <w:sz w:val="24"/>
+          <w:szCs w:val="24"/>
+          <w:lang w:val="en"/>
+        </w:rPr>
+        <w:t>you have</w:t>
+      </w:r>
+      <w:r>
+        <w:rPr>
+          <w:b/>
+          <w:bCs/>
+          <w:sz w:val="24"/>
+          <w:szCs w:val="24"/>
+          <w:lang w:val="en"/>
+        </w:rPr>
+        <w:t xml:space="preserve"> </w:t>
+      </w:r>
+      <w:r>
+        <w:rPr>
+          <w:b/>
+          <w:bCs/>
+          <w:sz w:val="24"/>
+          <w:szCs w:val="24"/>
+          <w:lang w:val="en"/>
+        </w:rPr>
+        <w:t>ports that are exposed by the domain</w:t>
+      </w:r>
+      <w:r>
+        <w:rPr>
+          <w:sz w:val="24"/>
+          <w:szCs w:val="24"/>
+          <w:lang w:val="en"/>
+        </w:rPr>
+        <w:t>. These ports act as essentially an API.</w:t>
+      </w:r>
+      <w:r>
+        <w:rPr>
+          <w:sz w:val="24"/>
+          <w:szCs w:val="24"/>
+          <w:lang w:val="en"/>
+        </w:rPr>
+        <w:t xml:space="preserve"> </w:t>
+      </w:r>
+      <w:r>
+        <w:rPr>
+          <w:sz w:val="24"/>
+          <w:szCs w:val="24"/>
+          <w:lang w:val="en"/>
+        </w:rPr>
         <w:t>They are per a preferred way of communicating with the domain. Then you</w:t>
+      </w:r>
+      <w:r>
+        <w:rPr>
+          <w:sz w:val="24"/>
+          <w:szCs w:val="24"/>
+          <w:lang w:val="en"/>
+        </w:rPr>
+        <w:t xml:space="preserve"> </w:t>
+      </w:r>
+      <w:r>
+        <w:rPr>
+          <w:sz w:val="24"/>
+          <w:szCs w:val="24"/>
+          <w:lang w:val="en"/>
+        </w:rPr>
+        <w:t xml:space="preserve">have a series of we'll call </w:t>
+      </w:r>
+      <w:r>
+        <w:rPr>
+          <w:b/>
+          <w:bCs/>
+          <w:sz w:val="24"/>
+          <w:szCs w:val="24"/>
+          <w:lang w:val="en"/>
+        </w:rPr>
+        <w:t>infrastructure adapters</w:t>
+      </w:r>
+      <w:r>
+        <w:rPr>
+          <w:sz w:val="24"/>
+          <w:szCs w:val="24"/>
+          <w:lang w:val="en"/>
+        </w:rPr>
+        <w:t>. And</w:t>
+      </w:r>
+      <w:r>
+        <w:rPr>
+          <w:sz w:val="24"/>
+          <w:szCs w:val="24"/>
+          <w:lang w:val="en"/>
+        </w:rPr>
+        <w:t xml:space="preserve"> </w:t>
+      </w:r>
+      <w:r>
+        <w:rPr>
+          <w:sz w:val="24"/>
+          <w:szCs w:val="24"/>
+          <w:lang w:val="en"/>
+        </w:rPr>
+        <w:t>those adapters communicate with that those ports, they communicate through</w:t>
+      </w:r>
+      <w:r>
+        <w:rPr>
+          <w:sz w:val="24"/>
+          <w:szCs w:val="24"/>
+          <w:lang w:val="en"/>
+        </w:rPr>
+        <w:t xml:space="preserve"> </w:t>
+      </w:r>
+      <w:r>
+        <w:rPr>
+          <w:sz w:val="24"/>
+          <w:szCs w:val="24"/>
+          <w:lang w:val="en"/>
+        </w:rPr>
+        <w:t xml:space="preserve">that API. </w:t>
+      </w:r>
+      <w:r>
+        <w:rPr>
+          <w:sz w:val="24"/>
+          <w:szCs w:val="24"/>
+          <w:lang w:val="en"/>
+        </w:rPr>
+        <w:t>There are</w:t>
+      </w:r>
+      <w:r>
+        <w:rPr>
+          <w:sz w:val="24"/>
+          <w:szCs w:val="24"/>
+          <w:lang w:val="en"/>
+        </w:rPr>
+        <w:t xml:space="preserve"> different sides to the hexagon. On one side we have</w:t>
+      </w:r>
+      <w:r>
+        <w:rPr>
+          <w:sz w:val="24"/>
+          <w:szCs w:val="24"/>
+          <w:lang w:val="en"/>
+        </w:rPr>
+        <w:t xml:space="preserve"> </w:t>
+      </w:r>
+      <w:r>
+        <w:rPr>
+          <w:sz w:val="24"/>
+          <w:szCs w:val="24"/>
+          <w:lang w:val="en"/>
+        </w:rPr>
+        <w:t>something like the sort of the user side API and on the other side we have the</w:t>
+      </w:r>
+      <w:r>
+        <w:rPr>
+          <w:sz w:val="24"/>
+          <w:szCs w:val="24"/>
+          <w:lang w:val="en"/>
+        </w:rPr>
+        <w:t xml:space="preserve"> </w:t>
+      </w:r>
+      <w:r>
+        <w:rPr>
+          <w:sz w:val="24"/>
+          <w:szCs w:val="24"/>
+          <w:lang w:val="en"/>
+        </w:rPr>
+        <w:t>data side API. If we actually were to flip this around on its on its side, then</w:t>
+      </w:r>
+      <w:r>
+        <w:rPr>
+          <w:sz w:val="24"/>
+          <w:szCs w:val="24"/>
+          <w:lang w:val="en"/>
+        </w:rPr>
+        <w:t xml:space="preserve"> </w:t>
+      </w:r>
+      <w:r>
+        <w:rPr>
+          <w:sz w:val="24"/>
+          <w:szCs w:val="24"/>
+          <w:lang w:val="en"/>
+        </w:rPr>
+        <w:t>what you'd see is the user side API at the top, and the data side API at the</w:t>
+      </w:r>
+      <w:r>
+        <w:rPr>
+          <w:sz w:val="24"/>
+          <w:szCs w:val="24"/>
+          <w:lang w:val="en"/>
+        </w:rPr>
+        <w:t xml:space="preserve"> </w:t>
+      </w:r>
+      <w:r>
+        <w:rPr>
+          <w:sz w:val="24"/>
+          <w:szCs w:val="24"/>
+          <w:lang w:val="en"/>
+        </w:rPr>
+        <w:t>bottom. At that point it starts to resemble the n-tiered architecture. In</w:t>
+      </w:r>
+      <w:r>
+        <w:rPr>
+          <w:sz w:val="24"/>
+          <w:szCs w:val="24"/>
+          <w:lang w:val="en"/>
+        </w:rPr>
+        <w:t xml:space="preserve"> </w:t>
+      </w:r>
+      <w:r>
+        <w:rPr>
+          <w:sz w:val="24"/>
+          <w:szCs w:val="24"/>
+          <w:lang w:val="en"/>
+        </w:rPr>
+        <w:t xml:space="preserve">a lot of ways </w:t>
+      </w:r>
+      <w:r>
+        <w:rPr>
+          <w:b/>
+          <w:bCs/>
+          <w:sz w:val="24"/>
+          <w:szCs w:val="24"/>
+          <w:lang w:val="en"/>
+        </w:rPr>
+        <w:t>it's just a different way of presenting the idea of the n-tiered</w:t>
+      </w:r>
+      <w:r>
+        <w:rPr>
+          <w:b/>
+          <w:bCs/>
+          <w:sz w:val="24"/>
+          <w:szCs w:val="24"/>
+          <w:lang w:val="en"/>
+        </w:rPr>
+        <w:t xml:space="preserve"> </w:t>
+      </w:r>
+      <w:r>
+        <w:rPr>
+          <w:b/>
+          <w:bCs/>
+          <w:sz w:val="24"/>
+          <w:szCs w:val="24"/>
+          <w:lang w:val="en"/>
+        </w:rPr>
+        <w:t>architecture</w:t>
+      </w:r>
+      <w:r>
+        <w:rPr>
+          <w:sz w:val="24"/>
+          <w:szCs w:val="24"/>
+          <w:lang w:val="en"/>
+        </w:rPr>
+        <w:t xml:space="preserve">. </w:t>
+      </w:r>
+      <w:r>
+        <w:rPr>
+          <w:sz w:val="24"/>
+          <w:szCs w:val="24"/>
+          <w:lang w:val="en"/>
+        </w:rPr>
+        <w:t>However,</w:t>
+      </w:r>
+      <w:r>
+        <w:rPr>
+          <w:sz w:val="24"/>
+          <w:szCs w:val="24"/>
+          <w:lang w:val="en"/>
+        </w:rPr>
+        <w:t xml:space="preserve"> there are some additional rules that go along with</w:t>
+      </w:r>
+      <w:r>
+        <w:rPr>
+          <w:sz w:val="24"/>
+          <w:szCs w:val="24"/>
+          <w:lang w:val="en"/>
+        </w:rPr>
+        <w:t xml:space="preserve"> </w:t>
+      </w:r>
+      <w:r>
+        <w:rPr>
+          <w:sz w:val="24"/>
+          <w:szCs w:val="24"/>
+          <w:lang w:val="en"/>
+        </w:rPr>
+        <w:t>hexagonal architecture that aren't necessarily talked about as much</w:t>
+      </w:r>
+      <w:r>
+        <w:rPr>
+          <w:sz w:val="24"/>
+          <w:szCs w:val="24"/>
+          <w:lang w:val="en"/>
+        </w:rPr>
+        <w:t xml:space="preserve"> </w:t>
+      </w:r>
+      <w:r>
+        <w:rPr>
+          <w:sz w:val="24"/>
+          <w:szCs w:val="24"/>
+          <w:lang w:val="en"/>
+        </w:rPr>
+        <w:t xml:space="preserve">in the n-tiered architecture. Those </w:t>
+      </w:r>
+      <w:r>
+        <w:rPr>
+          <w:b/>
+          <w:bCs/>
+          <w:sz w:val="24"/>
+          <w:szCs w:val="24"/>
+          <w:lang w:val="en"/>
+        </w:rPr>
+        <w:t>additional rules</w:t>
+      </w:r>
+      <w:r>
+        <w:rPr>
+          <w:sz w:val="24"/>
+          <w:szCs w:val="24"/>
+          <w:lang w:val="en"/>
+        </w:rPr>
+        <w:t xml:space="preserve"> provide some</w:t>
+      </w:r>
+      <w:r>
+        <w:rPr>
+          <w:sz w:val="24"/>
+          <w:szCs w:val="24"/>
+          <w:lang w:val="en"/>
+        </w:rPr>
+        <w:t xml:space="preserve"> </w:t>
+      </w:r>
+      <w:r>
+        <w:rPr>
+          <w:sz w:val="24"/>
+          <w:szCs w:val="24"/>
+          <w:lang w:val="en"/>
+        </w:rPr>
+        <w:t xml:space="preserve">benefit. </w:t>
       </w:r>
     </w:p>
     <w:p>
@@ -15845,32 +16234,63 @@
           <w:lang w:val="en"/>
         </w:rPr>
       </w:pPr>
-      <w:r>
-        <w:rPr>
-          <w:sz w:val="24"/>
-          <w:szCs w:val="24"/>
-          <w:lang w:val="en"/>
-        </w:rPr>
-        <w:t>have a series of we'll call infrastructure adapters. And</w:t>
-      </w:r>
     </w:p>
     <w:p>
       <w:pPr>
         <w:spacing w:after="0"/>
-        <w:jc w:val="both"/>
-        <w:rPr>
-          <w:sz w:val="24"/>
-          <w:szCs w:val="24"/>
-          <w:lang w:val="en"/>
-        </w:rPr>
-      </w:pPr>
-      <w:r>
-        <w:rPr>
-          <w:sz w:val="24"/>
-          <w:szCs w:val="24"/>
-          <w:lang w:val="en"/>
-        </w:rPr>
-        <w:t>those adapters communicate with that those ports, they communicate through</w:t>
+        <w:jc w:val="center"/>
+        <w:rPr>
+          <w:sz w:val="24"/>
+          <w:szCs w:val="24"/>
+          <w:lang w:val="en"/>
+        </w:rPr>
+      </w:pPr>
+      <w:r>
+        <w:rPr>
+          <w:sz w:val="24"/>
+          <w:szCs w:val="24"/>
+          <w:lang w:val="en"/>
+        </w:rPr>
+        <w:drawing>
+          <wp:inline distT="0" distB="0" distL="0" distR="0" wp14:anchorId="357876B1" wp14:editId="4CBB5757">
+            <wp:extent cx="3248891" cy="1842155"/>
+            <wp:effectExtent l="19050" t="19050" r="27940" b="24765"/>
+            <wp:docPr id="583049366" name="Immagine 1" descr="Immagine che contiene diagramma, linea, design&#10;&#10;Descrizione generata automaticamente"/>
+            <wp:cNvGraphicFramePr>
+              <a:graphicFrameLocks xmlns:a="http://schemas.openxmlformats.org/drawingml/2006/main" noChangeAspect="1"/>
+            </wp:cNvGraphicFramePr>
+            <a:graphic xmlns:a="http://schemas.openxmlformats.org/drawingml/2006/main">
+              <a:graphicData uri="http://schemas.openxmlformats.org/drawingml/2006/picture">
+                <pic:pic xmlns:pic="http://schemas.openxmlformats.org/drawingml/2006/picture">
+                  <pic:nvPicPr>
+                    <pic:cNvPr id="583049366" name="Immagine 1" descr="Immagine che contiene diagramma, linea, design&#10;&#10;Descrizione generata automaticamente"/>
+                    <pic:cNvPicPr/>
+                  </pic:nvPicPr>
+                  <pic:blipFill>
+                    <a:blip r:embed="rId11"/>
+                    <a:stretch>
+                      <a:fillRect/>
+                    </a:stretch>
+                  </pic:blipFill>
+                  <pic:spPr>
+                    <a:xfrm>
+                      <a:off x="0" y="0"/>
+                      <a:ext cx="3252651" cy="1844287"/>
+                    </a:xfrm>
+                    <a:prstGeom prst="rect">
+                      <a:avLst/>
+                    </a:prstGeom>
+                    <a:ln>
+                      <a:solidFill>
+                        <a:schemeClr val="tx1"/>
+                      </a:solidFill>
+                    </a:ln>
+                  </pic:spPr>
+                </pic:pic>
+              </a:graphicData>
+            </a:graphic>
+          </wp:inline>
+        </w:drawing>
       </w:r>
     </w:p>
     <w:p>
@@ -15883,14 +16303,6 @@
           <w:lang w:val="en"/>
         </w:rPr>
       </w:pPr>
-      <w:r>
-        <w:rPr>
-          <w:sz w:val="24"/>
-          <w:szCs w:val="24"/>
-          <w:lang w:val="en"/>
-        </w:rPr>
-        <w:t>that API. There's different sides to the hexagon. On one side we have</w:t>
-      </w:r>
     </w:p>
     <w:p>
       <w:pPr>
@@ -15908,7 +16320,1016 @@
           <w:szCs w:val="24"/>
           <w:lang w:val="en"/>
         </w:rPr>
-        <w:t>something like the sort of the user side API and on the other side we have the</w:t>
+        <w:t>We</w:t>
+      </w:r>
+      <w:r>
+        <w:rPr>
+          <w:sz w:val="24"/>
+          <w:szCs w:val="24"/>
+          <w:lang w:val="en"/>
+        </w:rPr>
+        <w:t xml:space="preserve"> mentioned</w:t>
+      </w:r>
+      <w:r>
+        <w:rPr>
+          <w:sz w:val="24"/>
+          <w:szCs w:val="24"/>
+          <w:lang w:val="en"/>
+        </w:rPr>
+        <w:t xml:space="preserve"> </w:t>
+      </w:r>
+      <w:r>
+        <w:rPr>
+          <w:sz w:val="24"/>
+          <w:szCs w:val="24"/>
+          <w:lang w:val="en"/>
+        </w:rPr>
+        <w:t>before that one of the ways you sometimes see this drawn</w:t>
+      </w:r>
+      <w:r>
+        <w:rPr>
+          <w:sz w:val="24"/>
+          <w:szCs w:val="24"/>
+          <w:lang w:val="en"/>
+        </w:rPr>
+        <w:t xml:space="preserve"> </w:t>
+      </w:r>
+      <w:r>
+        <w:rPr>
+          <w:sz w:val="24"/>
+          <w:szCs w:val="24"/>
+          <w:lang w:val="en"/>
+        </w:rPr>
+        <w:t>is as an onion. Here we've kind of combined the onion and the hexagon into</w:t>
+      </w:r>
+      <w:r>
+        <w:rPr>
+          <w:sz w:val="24"/>
+          <w:szCs w:val="24"/>
+          <w:lang w:val="en"/>
+        </w:rPr>
+        <w:t xml:space="preserve"> </w:t>
+      </w:r>
+      <w:r>
+        <w:rPr>
+          <w:sz w:val="24"/>
+          <w:szCs w:val="24"/>
+          <w:lang w:val="en"/>
+        </w:rPr>
+        <w:t xml:space="preserve">a drawing. </w:t>
+      </w:r>
+      <w:r>
+        <w:rPr>
+          <w:sz w:val="24"/>
+          <w:szCs w:val="24"/>
+          <w:lang w:val="en"/>
+        </w:rPr>
+        <w:t>Again,</w:t>
+      </w:r>
+      <w:r>
+        <w:rPr>
+          <w:sz w:val="24"/>
+          <w:szCs w:val="24"/>
+          <w:lang w:val="en"/>
+        </w:rPr>
+        <w:t xml:space="preserve"> you see the domain at the center. Outside of that domain</w:t>
+      </w:r>
+      <w:r>
+        <w:rPr>
+          <w:sz w:val="24"/>
+          <w:szCs w:val="24"/>
+          <w:lang w:val="en"/>
+        </w:rPr>
+        <w:t xml:space="preserve"> </w:t>
+      </w:r>
+      <w:r>
+        <w:rPr>
+          <w:sz w:val="24"/>
+          <w:szCs w:val="24"/>
+          <w:lang w:val="en"/>
+        </w:rPr>
+        <w:t>we have another layer which is the API. The domain exposes an API which</w:t>
+      </w:r>
+      <w:r>
+        <w:rPr>
+          <w:sz w:val="24"/>
+          <w:szCs w:val="24"/>
+          <w:lang w:val="en"/>
+        </w:rPr>
+        <w:t xml:space="preserve"> </w:t>
+      </w:r>
+      <w:r>
+        <w:rPr>
+          <w:sz w:val="24"/>
+          <w:szCs w:val="24"/>
+          <w:lang w:val="en"/>
+        </w:rPr>
+        <w:t>is another layer outside. Then outside of that we have an</w:t>
+      </w:r>
+      <w:r>
+        <w:rPr>
+          <w:sz w:val="24"/>
+          <w:szCs w:val="24"/>
+          <w:lang w:val="en"/>
+        </w:rPr>
+        <w:t xml:space="preserve"> </w:t>
+      </w:r>
+      <w:r>
+        <w:rPr>
+          <w:sz w:val="24"/>
+          <w:szCs w:val="24"/>
+          <w:lang w:val="en"/>
+        </w:rPr>
+        <w:t>infrastructure layer. The idea here is again the domain is the center of the</w:t>
+      </w:r>
+      <w:r>
+        <w:rPr>
+          <w:sz w:val="24"/>
+          <w:szCs w:val="24"/>
+          <w:lang w:val="en"/>
+        </w:rPr>
+        <w:t xml:space="preserve"> </w:t>
+      </w:r>
+      <w:r>
+        <w:rPr>
+          <w:sz w:val="24"/>
+          <w:szCs w:val="24"/>
+          <w:lang w:val="en"/>
+        </w:rPr>
+        <w:t>onion, the API provides the ports and it's another layer, and then the</w:t>
+      </w:r>
+      <w:r>
+        <w:rPr>
+          <w:sz w:val="24"/>
+          <w:szCs w:val="24"/>
+          <w:lang w:val="en"/>
+        </w:rPr>
+        <w:t xml:space="preserve"> </w:t>
+      </w:r>
+      <w:r>
+        <w:rPr>
+          <w:sz w:val="24"/>
+          <w:szCs w:val="24"/>
+          <w:lang w:val="en"/>
+        </w:rPr>
+        <w:t xml:space="preserve">infrastructure provides the adaptors which communicate with the ports. </w:t>
+      </w:r>
+      <w:r>
+        <w:rPr>
+          <w:b/>
+          <w:bCs/>
+          <w:sz w:val="24"/>
+          <w:szCs w:val="24"/>
+          <w:lang w:val="en"/>
+        </w:rPr>
+        <w:t>One</w:t>
+      </w:r>
+      <w:r>
+        <w:rPr>
+          <w:b/>
+          <w:bCs/>
+          <w:sz w:val="24"/>
+          <w:szCs w:val="24"/>
+          <w:lang w:val="en"/>
+        </w:rPr>
+        <w:t xml:space="preserve"> </w:t>
+      </w:r>
+      <w:r>
+        <w:rPr>
+          <w:b/>
+          <w:bCs/>
+          <w:sz w:val="24"/>
+          <w:szCs w:val="24"/>
+          <w:lang w:val="en"/>
+        </w:rPr>
+        <w:t>of the keys here is the dependencies</w:t>
+      </w:r>
+      <w:r>
+        <w:rPr>
+          <w:sz w:val="24"/>
+          <w:szCs w:val="24"/>
+          <w:lang w:val="en"/>
+        </w:rPr>
+        <w:t xml:space="preserve">: </w:t>
+      </w:r>
+      <w:r>
+        <w:rPr>
+          <w:b/>
+          <w:bCs/>
+          <w:sz w:val="24"/>
+          <w:szCs w:val="24"/>
+          <w:lang w:val="en"/>
+        </w:rPr>
+        <w:t>t</w:t>
+      </w:r>
+      <w:r>
+        <w:rPr>
+          <w:b/>
+          <w:bCs/>
+          <w:sz w:val="24"/>
+          <w:szCs w:val="24"/>
+          <w:lang w:val="en"/>
+        </w:rPr>
+        <w:t>he outer layers are allowed to depend on</w:t>
+      </w:r>
+      <w:r>
+        <w:rPr>
+          <w:b/>
+          <w:bCs/>
+          <w:sz w:val="24"/>
+          <w:szCs w:val="24"/>
+          <w:lang w:val="en"/>
+        </w:rPr>
+        <w:t xml:space="preserve"> </w:t>
+      </w:r>
+      <w:r>
+        <w:rPr>
+          <w:b/>
+          <w:bCs/>
+          <w:sz w:val="24"/>
+          <w:szCs w:val="24"/>
+          <w:lang w:val="en"/>
+        </w:rPr>
+        <w:t>the inner layers but the reverse is not true</w:t>
+      </w:r>
+      <w:r>
+        <w:rPr>
+          <w:sz w:val="24"/>
+          <w:szCs w:val="24"/>
+          <w:lang w:val="en"/>
+        </w:rPr>
+        <w:t>. The infrastructure can depend on</w:t>
+      </w:r>
+      <w:r>
+        <w:rPr>
+          <w:sz w:val="24"/>
+          <w:szCs w:val="24"/>
+          <w:lang w:val="en"/>
+        </w:rPr>
+        <w:t xml:space="preserve"> </w:t>
+      </w:r>
+      <w:r>
+        <w:rPr>
+          <w:sz w:val="24"/>
+          <w:szCs w:val="24"/>
+          <w:lang w:val="en"/>
+        </w:rPr>
+        <w:t>the API</w:t>
+      </w:r>
+      <w:r>
+        <w:rPr>
+          <w:sz w:val="24"/>
+          <w:szCs w:val="24"/>
+          <w:lang w:val="en"/>
+        </w:rPr>
+        <w:t xml:space="preserve"> and</w:t>
+      </w:r>
+      <w:r>
+        <w:rPr>
+          <w:sz w:val="24"/>
+          <w:szCs w:val="24"/>
+          <w:lang w:val="en"/>
+        </w:rPr>
+        <w:t xml:space="preserve"> the API can depend on the domain, but the domain has no knowledge that the</w:t>
+      </w:r>
+      <w:r>
+        <w:rPr>
+          <w:sz w:val="24"/>
+          <w:szCs w:val="24"/>
+          <w:lang w:val="en"/>
+        </w:rPr>
+        <w:t xml:space="preserve"> </w:t>
+      </w:r>
+      <w:r>
+        <w:rPr>
+          <w:sz w:val="24"/>
+          <w:szCs w:val="24"/>
+          <w:lang w:val="en"/>
+        </w:rPr>
+        <w:t>API or the infrastructure exists. This has very interesting consequences. What</w:t>
+      </w:r>
+      <w:r>
+        <w:rPr>
+          <w:sz w:val="24"/>
+          <w:szCs w:val="24"/>
+          <w:lang w:val="en"/>
+        </w:rPr>
+        <w:t xml:space="preserve"> </w:t>
+      </w:r>
+      <w:r>
+        <w:rPr>
+          <w:sz w:val="24"/>
+          <w:szCs w:val="24"/>
+          <w:lang w:val="en"/>
+        </w:rPr>
+        <w:t xml:space="preserve">it does is it means that </w:t>
+      </w:r>
+      <w:r>
+        <w:rPr>
+          <w:b/>
+          <w:bCs/>
+          <w:sz w:val="24"/>
+          <w:szCs w:val="24"/>
+          <w:lang w:val="en"/>
+        </w:rPr>
+        <w:t>hexagonal architecture ensures a</w:t>
+      </w:r>
+      <w:r>
+        <w:rPr>
+          <w:b/>
+          <w:bCs/>
+          <w:sz w:val="24"/>
+          <w:szCs w:val="24"/>
+          <w:lang w:val="en"/>
+        </w:rPr>
+        <w:t xml:space="preserve"> </w:t>
+      </w:r>
+      <w:r>
+        <w:rPr>
+          <w:b/>
+          <w:bCs/>
+          <w:sz w:val="24"/>
+          <w:szCs w:val="24"/>
+          <w:lang w:val="en"/>
+        </w:rPr>
+        <w:t>proper separation of infrastructure from domain</w:t>
+      </w:r>
+      <w:r>
+        <w:rPr>
+          <w:sz w:val="24"/>
+          <w:szCs w:val="24"/>
+          <w:lang w:val="en"/>
+        </w:rPr>
+        <w:t xml:space="preserve">. </w:t>
+      </w:r>
+      <w:r>
+        <w:rPr>
+          <w:sz w:val="24"/>
+          <w:szCs w:val="24"/>
+          <w:lang w:val="en"/>
+        </w:rPr>
+        <w:t>Therefore, t</w:t>
+      </w:r>
+      <w:r>
+        <w:rPr>
+          <w:sz w:val="24"/>
+          <w:szCs w:val="24"/>
+          <w:lang w:val="en"/>
+        </w:rPr>
+        <w:t>he domain</w:t>
+      </w:r>
+      <w:r>
+        <w:rPr>
+          <w:sz w:val="24"/>
+          <w:szCs w:val="24"/>
+          <w:lang w:val="en"/>
+        </w:rPr>
+        <w:t xml:space="preserve"> </w:t>
+      </w:r>
+      <w:r>
+        <w:rPr>
+          <w:sz w:val="24"/>
+          <w:szCs w:val="24"/>
+          <w:lang w:val="en"/>
+        </w:rPr>
+        <w:t>has no knowledge of the infrastructure. It doesn't know about the database. It</w:t>
+      </w:r>
+      <w:r>
+        <w:rPr>
+          <w:sz w:val="24"/>
+          <w:szCs w:val="24"/>
+          <w:lang w:val="en"/>
+        </w:rPr>
+        <w:t xml:space="preserve"> </w:t>
+      </w:r>
+      <w:r>
+        <w:rPr>
+          <w:sz w:val="24"/>
+          <w:szCs w:val="24"/>
+          <w:lang w:val="en"/>
+        </w:rPr>
+        <w:t>doesn't know about the user interface. It doesn't know about any of those things</w:t>
+      </w:r>
+      <w:r>
+        <w:rPr>
+          <w:sz w:val="24"/>
+          <w:szCs w:val="24"/>
+          <w:lang w:val="en"/>
+        </w:rPr>
+        <w:t xml:space="preserve"> </w:t>
+      </w:r>
+      <w:r>
+        <w:rPr>
+          <w:sz w:val="24"/>
+          <w:szCs w:val="24"/>
+          <w:lang w:val="en"/>
+        </w:rPr>
+        <w:t xml:space="preserve">because it's not allowed. </w:t>
+      </w:r>
+      <w:r>
+        <w:rPr>
+          <w:b/>
+          <w:bCs/>
+          <w:sz w:val="24"/>
+          <w:szCs w:val="24"/>
+          <w:lang w:val="en"/>
+        </w:rPr>
+        <w:t>Those rules prevent the concerns</w:t>
+      </w:r>
+      <w:r>
+        <w:rPr>
+          <w:b/>
+          <w:bCs/>
+          <w:sz w:val="24"/>
+          <w:szCs w:val="24"/>
+          <w:lang w:val="en"/>
+        </w:rPr>
+        <w:t xml:space="preserve"> </w:t>
+      </w:r>
+      <w:r>
+        <w:rPr>
+          <w:b/>
+          <w:bCs/>
+          <w:sz w:val="24"/>
+          <w:szCs w:val="24"/>
+          <w:lang w:val="en"/>
+        </w:rPr>
+        <w:t>about databases, user interfaces, things like that, from bleeding into the domain</w:t>
+      </w:r>
+      <w:r>
+        <w:rPr>
+          <w:sz w:val="24"/>
+          <w:szCs w:val="24"/>
+          <w:lang w:val="en"/>
+        </w:rPr>
+        <w:t>.</w:t>
+      </w:r>
+      <w:r>
+        <w:rPr>
+          <w:sz w:val="24"/>
+          <w:szCs w:val="24"/>
+          <w:lang w:val="en"/>
+        </w:rPr>
+        <w:t xml:space="preserve"> </w:t>
+      </w:r>
+      <w:r>
+        <w:rPr>
+          <w:sz w:val="24"/>
+          <w:szCs w:val="24"/>
+          <w:lang w:val="en"/>
+        </w:rPr>
+        <w:t>This can be enforced with</w:t>
+      </w:r>
+      <w:r>
+        <w:rPr>
+          <w:sz w:val="24"/>
+          <w:szCs w:val="24"/>
+          <w:lang w:val="en"/>
+        </w:rPr>
+        <w:t xml:space="preserve"> </w:t>
+      </w:r>
+      <w:r>
+        <w:rPr>
+          <w:b/>
+          <w:bCs/>
+          <w:sz w:val="24"/>
+          <w:szCs w:val="24"/>
+          <w:lang w:val="en"/>
+        </w:rPr>
+        <w:t>packages</w:t>
+      </w:r>
+      <w:r>
+        <w:rPr>
+          <w:sz w:val="24"/>
+          <w:szCs w:val="24"/>
+          <w:lang w:val="en"/>
+        </w:rPr>
+        <w:t>. What I will often do in a project is</w:t>
+      </w:r>
+      <w:r>
+        <w:rPr>
+          <w:sz w:val="24"/>
+          <w:szCs w:val="24"/>
+          <w:lang w:val="en"/>
+        </w:rPr>
+        <w:t xml:space="preserve"> </w:t>
+      </w:r>
+      <w:r>
+        <w:rPr>
+          <w:sz w:val="24"/>
+          <w:szCs w:val="24"/>
+          <w:lang w:val="en"/>
+        </w:rPr>
+        <w:t>I'll create a domain package, an infrastructure package and an API</w:t>
+      </w:r>
+      <w:r>
+        <w:rPr>
+          <w:sz w:val="24"/>
+          <w:szCs w:val="24"/>
+          <w:lang w:val="en"/>
+        </w:rPr>
+        <w:t xml:space="preserve"> </w:t>
+      </w:r>
+      <w:r>
+        <w:rPr>
+          <w:sz w:val="24"/>
+          <w:szCs w:val="24"/>
+          <w:lang w:val="en"/>
+        </w:rPr>
+        <w:t>package. Then I'll do searches and things like that to ensure</w:t>
+      </w:r>
+      <w:r>
+        <w:rPr>
+          <w:sz w:val="24"/>
+          <w:szCs w:val="24"/>
+          <w:lang w:val="en"/>
+        </w:rPr>
+        <w:t xml:space="preserve"> </w:t>
+      </w:r>
+      <w:r>
+        <w:rPr>
+          <w:sz w:val="24"/>
+          <w:szCs w:val="24"/>
+          <w:lang w:val="en"/>
+        </w:rPr>
+        <w:t>that my domain package never refers to anything in my infrastructure package</w:t>
+      </w:r>
+      <w:r>
+        <w:rPr>
+          <w:sz w:val="24"/>
+          <w:szCs w:val="24"/>
+          <w:lang w:val="en"/>
+        </w:rPr>
+        <w:t xml:space="preserve"> </w:t>
+      </w:r>
+      <w:r>
+        <w:rPr>
+          <w:sz w:val="24"/>
+          <w:szCs w:val="24"/>
+          <w:lang w:val="en"/>
+        </w:rPr>
+        <w:t>for example. But you can also do this using project structure. If you set these</w:t>
+      </w:r>
+      <w:r>
+        <w:rPr>
+          <w:sz w:val="24"/>
+          <w:szCs w:val="24"/>
+          <w:lang w:val="en"/>
+        </w:rPr>
+        <w:t xml:space="preserve"> </w:t>
+      </w:r>
+      <w:r>
+        <w:rPr>
+          <w:sz w:val="24"/>
+          <w:szCs w:val="24"/>
+          <w:lang w:val="en"/>
+        </w:rPr>
+        <w:t>up as projects with dependencies then you can ensure that you can't have the</w:t>
+      </w:r>
+      <w:r>
+        <w:rPr>
+          <w:sz w:val="24"/>
+          <w:szCs w:val="24"/>
+          <w:lang w:val="en"/>
+        </w:rPr>
+        <w:t xml:space="preserve"> </w:t>
+      </w:r>
+      <w:r>
+        <w:rPr>
+          <w:sz w:val="24"/>
+          <w:szCs w:val="24"/>
+          <w:lang w:val="en"/>
+        </w:rPr>
+        <w:t>domain depend on the API or the</w:t>
+      </w:r>
+      <w:r>
+        <w:rPr>
+          <w:sz w:val="24"/>
+          <w:szCs w:val="24"/>
+          <w:lang w:val="en"/>
+        </w:rPr>
+        <w:t xml:space="preserve"> </w:t>
+      </w:r>
+      <w:r>
+        <w:rPr>
+          <w:sz w:val="24"/>
+          <w:szCs w:val="24"/>
+          <w:lang w:val="en"/>
+        </w:rPr>
+        <w:t xml:space="preserve">infrastructure because you </w:t>
+      </w:r>
+      <w:r>
+        <w:rPr>
+          <w:sz w:val="24"/>
+          <w:szCs w:val="24"/>
+          <w:lang w:val="en"/>
+        </w:rPr>
+        <w:lastRenderedPageBreak/>
+        <w:t>simply don't create that dependency. And if you did, it</w:t>
+      </w:r>
+      <w:r>
+        <w:rPr>
+          <w:sz w:val="24"/>
+          <w:szCs w:val="24"/>
+          <w:lang w:val="en"/>
+        </w:rPr>
+        <w:t xml:space="preserve"> </w:t>
+      </w:r>
+      <w:r>
+        <w:rPr>
+          <w:sz w:val="24"/>
+          <w:szCs w:val="24"/>
+          <w:lang w:val="en"/>
+        </w:rPr>
+        <w:t>would create a circular dependency and then it wouldn't compile anyway.</w:t>
+      </w:r>
+      <w:r>
+        <w:rPr>
+          <w:sz w:val="24"/>
+          <w:szCs w:val="24"/>
+          <w:lang w:val="en"/>
+        </w:rPr>
+        <w:t xml:space="preserve"> </w:t>
+      </w:r>
+      <w:r>
+        <w:rPr>
+          <w:sz w:val="24"/>
+          <w:szCs w:val="24"/>
+          <w:lang w:val="en"/>
+        </w:rPr>
+        <w:t xml:space="preserve">What this does is </w:t>
+      </w:r>
+      <w:r>
+        <w:rPr>
+          <w:b/>
+          <w:bCs/>
+          <w:sz w:val="24"/>
+          <w:szCs w:val="24"/>
+          <w:lang w:val="en"/>
+        </w:rPr>
+        <w:t>it allows your domain to be portable</w:t>
+      </w:r>
+      <w:r>
+        <w:rPr>
+          <w:sz w:val="24"/>
+          <w:szCs w:val="24"/>
+          <w:lang w:val="en"/>
+        </w:rPr>
+        <w:t>. It means that it becomes</w:t>
+      </w:r>
+      <w:r>
+        <w:rPr>
+          <w:sz w:val="24"/>
+          <w:szCs w:val="24"/>
+          <w:lang w:val="en"/>
+        </w:rPr>
+        <w:t xml:space="preserve"> </w:t>
+      </w:r>
+      <w:r>
+        <w:rPr>
+          <w:sz w:val="24"/>
+          <w:szCs w:val="24"/>
+          <w:lang w:val="en"/>
+        </w:rPr>
+        <w:t>much more easy to swap out pieces of your</w:t>
+      </w:r>
+      <w:r>
+        <w:rPr>
+          <w:sz w:val="24"/>
+          <w:szCs w:val="24"/>
+          <w:lang w:val="en"/>
+        </w:rPr>
+        <w:t xml:space="preserve"> </w:t>
+      </w:r>
+      <w:r>
+        <w:rPr>
+          <w:sz w:val="24"/>
+          <w:szCs w:val="24"/>
+          <w:lang w:val="en"/>
+        </w:rPr>
+        <w:t xml:space="preserve">infrastructure without having to affect your domain. </w:t>
+      </w:r>
+      <w:r>
+        <w:rPr>
+          <w:b/>
+          <w:bCs/>
+          <w:sz w:val="24"/>
+          <w:szCs w:val="24"/>
+          <w:lang w:val="en"/>
+        </w:rPr>
+        <w:t>You can go ahead</w:t>
+      </w:r>
+      <w:r>
+        <w:rPr>
+          <w:b/>
+          <w:bCs/>
+          <w:sz w:val="24"/>
+          <w:szCs w:val="24"/>
+          <w:lang w:val="en"/>
+        </w:rPr>
+        <w:t xml:space="preserve"> </w:t>
+      </w:r>
+      <w:r>
+        <w:rPr>
+          <w:b/>
+          <w:bCs/>
+          <w:sz w:val="24"/>
+          <w:szCs w:val="24"/>
+          <w:lang w:val="en"/>
+        </w:rPr>
+        <w:t>and swap to a different database implementation</w:t>
+      </w:r>
+      <w:r>
+        <w:rPr>
+          <w:sz w:val="24"/>
+          <w:szCs w:val="24"/>
+          <w:lang w:val="en"/>
+        </w:rPr>
+        <w:t>. It doesn't have to be a</w:t>
+      </w:r>
+      <w:r>
+        <w:rPr>
+          <w:sz w:val="24"/>
+          <w:szCs w:val="24"/>
+          <w:lang w:val="en"/>
+        </w:rPr>
+        <w:t xml:space="preserve"> </w:t>
+      </w:r>
+      <w:r>
+        <w:rPr>
+          <w:sz w:val="24"/>
+          <w:szCs w:val="24"/>
+          <w:lang w:val="en"/>
+        </w:rPr>
+        <w:t>different database, it might just be a different table structure within the</w:t>
+      </w:r>
+      <w:r>
+        <w:rPr>
+          <w:sz w:val="24"/>
+          <w:szCs w:val="24"/>
+          <w:lang w:val="en"/>
+        </w:rPr>
+        <w:t xml:space="preserve"> </w:t>
+      </w:r>
+      <w:r>
+        <w:rPr>
+          <w:sz w:val="24"/>
+          <w:szCs w:val="24"/>
+          <w:lang w:val="en"/>
+        </w:rPr>
+        <w:t>same database. But you can swap to different structures without having to</w:t>
+      </w:r>
+      <w:r>
+        <w:rPr>
+          <w:sz w:val="24"/>
+          <w:szCs w:val="24"/>
+          <w:lang w:val="en"/>
+        </w:rPr>
+        <w:t xml:space="preserve"> </w:t>
+      </w:r>
+      <w:r>
+        <w:rPr>
+          <w:sz w:val="24"/>
+          <w:szCs w:val="24"/>
+          <w:lang w:val="en"/>
+        </w:rPr>
+        <w:t>affect the domain. The domain doesn't know that you're using SQL. It doesn't</w:t>
+      </w:r>
+      <w:r>
+        <w:rPr>
+          <w:sz w:val="24"/>
+          <w:szCs w:val="24"/>
+          <w:lang w:val="en"/>
+        </w:rPr>
+        <w:t xml:space="preserve"> </w:t>
+      </w:r>
+      <w:r>
+        <w:rPr>
+          <w:sz w:val="24"/>
+          <w:szCs w:val="24"/>
+          <w:lang w:val="en"/>
+        </w:rPr>
+        <w:t>know that you're using Cassandra. Changing those things becomes</w:t>
+      </w:r>
+      <w:r>
+        <w:rPr>
+          <w:sz w:val="24"/>
+          <w:szCs w:val="24"/>
+          <w:lang w:val="en"/>
+        </w:rPr>
+        <w:t xml:space="preserve"> </w:t>
+      </w:r>
+      <w:r>
+        <w:rPr>
+          <w:sz w:val="24"/>
+          <w:szCs w:val="24"/>
+          <w:lang w:val="en"/>
+        </w:rPr>
+        <w:t xml:space="preserve">irrelevant from a domain perspective. The other thing that it does is </w:t>
+      </w:r>
+      <w:r>
+        <w:rPr>
+          <w:b/>
+          <w:bCs/>
+          <w:sz w:val="24"/>
+          <w:szCs w:val="24"/>
+          <w:lang w:val="en"/>
+        </w:rPr>
+        <w:t>it allows</w:t>
+      </w:r>
+      <w:r>
+        <w:rPr>
+          <w:b/>
+          <w:bCs/>
+          <w:sz w:val="24"/>
+          <w:szCs w:val="24"/>
+          <w:lang w:val="en"/>
+        </w:rPr>
+        <w:t xml:space="preserve"> </w:t>
+      </w:r>
+      <w:r>
+        <w:rPr>
+          <w:b/>
+          <w:bCs/>
+          <w:sz w:val="24"/>
+          <w:szCs w:val="24"/>
+          <w:lang w:val="en"/>
+        </w:rPr>
+        <w:t>you to make changes in the domain without affecting the</w:t>
+      </w:r>
+      <w:r>
+        <w:rPr>
+          <w:b/>
+          <w:bCs/>
+          <w:sz w:val="24"/>
+          <w:szCs w:val="24"/>
+          <w:lang w:val="en"/>
+        </w:rPr>
+        <w:t xml:space="preserve"> </w:t>
+      </w:r>
+      <w:r>
+        <w:rPr>
+          <w:b/>
+          <w:bCs/>
+          <w:sz w:val="24"/>
+          <w:szCs w:val="24"/>
+          <w:lang w:val="en"/>
+        </w:rPr>
+        <w:t>API or the</w:t>
+      </w:r>
+      <w:r>
+        <w:rPr>
+          <w:b/>
+          <w:bCs/>
+          <w:sz w:val="24"/>
+          <w:szCs w:val="24"/>
+          <w:lang w:val="en"/>
+        </w:rPr>
+        <w:t xml:space="preserve"> </w:t>
+      </w:r>
+      <w:r>
+        <w:rPr>
+          <w:b/>
+          <w:bCs/>
+          <w:sz w:val="24"/>
+          <w:szCs w:val="24"/>
+          <w:lang w:val="en"/>
+        </w:rPr>
+        <w:t>infrastructure potentially</w:t>
+      </w:r>
+      <w:r>
+        <w:rPr>
+          <w:sz w:val="24"/>
+          <w:szCs w:val="24"/>
+          <w:lang w:val="en"/>
+        </w:rPr>
+        <w:t>. I've had situations where I've used this</w:t>
+      </w:r>
+      <w:r>
+        <w:rPr>
+          <w:b/>
+          <w:bCs/>
+          <w:sz w:val="24"/>
+          <w:szCs w:val="24"/>
+          <w:lang w:val="en"/>
+        </w:rPr>
+        <w:t xml:space="preserve"> </w:t>
+      </w:r>
+      <w:r>
+        <w:rPr>
+          <w:sz w:val="24"/>
+          <w:szCs w:val="24"/>
+          <w:lang w:val="en"/>
+        </w:rPr>
+        <w:t>technique and I've realized that the way that we have done things in the domain</w:t>
+      </w:r>
+      <w:r>
+        <w:rPr>
+          <w:b/>
+          <w:bCs/>
+          <w:sz w:val="24"/>
+          <w:szCs w:val="24"/>
+          <w:lang w:val="en"/>
+        </w:rPr>
+        <w:t xml:space="preserve"> </w:t>
+      </w:r>
+      <w:r>
+        <w:rPr>
+          <w:sz w:val="24"/>
+          <w:szCs w:val="24"/>
+          <w:lang w:val="en"/>
+        </w:rPr>
+        <w:t>was fundamentally flawed. We went ahead and rewrote the entire domain of a</w:t>
+      </w:r>
+      <w:r>
+        <w:rPr>
+          <w:b/>
+          <w:bCs/>
+          <w:sz w:val="24"/>
+          <w:szCs w:val="24"/>
+          <w:lang w:val="en"/>
+        </w:rPr>
+        <w:t xml:space="preserve"> </w:t>
+      </w:r>
+      <w:r>
+        <w:rPr>
+          <w:sz w:val="24"/>
+          <w:szCs w:val="24"/>
+          <w:lang w:val="en"/>
+        </w:rPr>
+        <w:t>particular microservice without having to change anything in the API or</w:t>
+      </w:r>
+      <w:r>
+        <w:rPr>
+          <w:b/>
+          <w:bCs/>
+          <w:sz w:val="24"/>
+          <w:szCs w:val="24"/>
+          <w:lang w:val="en"/>
+        </w:rPr>
+        <w:t xml:space="preserve"> </w:t>
+      </w:r>
+      <w:r>
+        <w:rPr>
+          <w:sz w:val="24"/>
+          <w:szCs w:val="24"/>
+          <w:lang w:val="en"/>
+        </w:rPr>
+        <w:t>infrastructure. Because you have this clean separation it means that you</w:t>
+      </w:r>
+      <w:r>
+        <w:rPr>
+          <w:b/>
+          <w:bCs/>
+          <w:sz w:val="24"/>
+          <w:szCs w:val="24"/>
+          <w:lang w:val="en"/>
+        </w:rPr>
+        <w:t xml:space="preserve"> </w:t>
+      </w:r>
+      <w:r>
+        <w:rPr>
+          <w:sz w:val="24"/>
+          <w:szCs w:val="24"/>
+          <w:lang w:val="en"/>
+        </w:rPr>
+        <w:t>can make these kinds of substitutions and external clients of your application</w:t>
+      </w:r>
+      <w:r>
+        <w:rPr>
+          <w:b/>
+          <w:bCs/>
+          <w:sz w:val="24"/>
+          <w:szCs w:val="24"/>
+          <w:lang w:val="en"/>
+        </w:rPr>
+        <w:t xml:space="preserve"> </w:t>
+      </w:r>
+      <w:r>
+        <w:rPr>
+          <w:sz w:val="24"/>
+          <w:szCs w:val="24"/>
+          <w:lang w:val="en"/>
+        </w:rPr>
+        <w:t>don't have to know about them. They don't know that anything has changed because</w:t>
+      </w:r>
+      <w:r>
+        <w:rPr>
+          <w:b/>
+          <w:bCs/>
+          <w:sz w:val="24"/>
+          <w:szCs w:val="24"/>
+          <w:lang w:val="en"/>
+        </w:rPr>
+        <w:t xml:space="preserve"> </w:t>
+      </w:r>
+      <w:r>
+        <w:rPr>
+          <w:sz w:val="24"/>
+          <w:szCs w:val="24"/>
+          <w:lang w:val="en"/>
+        </w:rPr>
+        <w:t xml:space="preserve">you have this nice level of isolation. </w:t>
       </w:r>
     </w:p>
     <w:p>
@@ -15921,14 +17342,6 @@
           <w:lang w:val="en"/>
         </w:rPr>
       </w:pPr>
-      <w:r>
-        <w:rPr>
-          <w:sz w:val="24"/>
-          <w:szCs w:val="24"/>
-          <w:lang w:val="en"/>
-        </w:rPr>
-        <w:t>data side API. If we actually were to flip this around on its on its side, then</w:t>
-      </w:r>
     </w:p>
     <w:p>
       <w:pPr>
@@ -15942,11 +17355,301 @@
       </w:pPr>
       <w:r>
         <w:rPr>
-          <w:sz w:val="24"/>
-          <w:szCs w:val="24"/>
-          <w:lang w:val="en"/>
-        </w:rPr>
-        <w:t>what you'd see is the user side API at the top, and the data side API at the</w:t>
+          <w:b/>
+          <w:bCs/>
+          <w:sz w:val="24"/>
+          <w:szCs w:val="24"/>
+          <w:lang w:val="en"/>
+        </w:rPr>
+        <w:t>Systems designed around hexagonal</w:t>
+      </w:r>
+      <w:r>
+        <w:rPr>
+          <w:b/>
+          <w:bCs/>
+          <w:sz w:val="24"/>
+          <w:szCs w:val="24"/>
+          <w:lang w:val="en"/>
+        </w:rPr>
+        <w:t xml:space="preserve"> </w:t>
+      </w:r>
+      <w:r>
+        <w:rPr>
+          <w:b/>
+          <w:bCs/>
+          <w:sz w:val="24"/>
+          <w:szCs w:val="24"/>
+          <w:lang w:val="en"/>
+        </w:rPr>
+        <w:t>architecture can therefore be very flexible</w:t>
+      </w:r>
+      <w:r>
+        <w:rPr>
+          <w:sz w:val="24"/>
+          <w:szCs w:val="24"/>
+          <w:lang w:val="en"/>
+        </w:rPr>
+        <w:t>. You can change them in a lot of</w:t>
+      </w:r>
+      <w:r>
+        <w:rPr>
+          <w:b/>
+          <w:bCs/>
+          <w:sz w:val="24"/>
+          <w:szCs w:val="24"/>
+          <w:lang w:val="en"/>
+        </w:rPr>
+        <w:t xml:space="preserve"> </w:t>
+      </w:r>
+      <w:r>
+        <w:rPr>
+          <w:sz w:val="24"/>
+          <w:szCs w:val="24"/>
+          <w:lang w:val="en"/>
+        </w:rPr>
+        <w:t>different ways and have a minimal impact on clients.</w:t>
+      </w:r>
+      <w:r>
+        <w:rPr>
+          <w:b/>
+          <w:bCs/>
+          <w:sz w:val="24"/>
+          <w:szCs w:val="24"/>
+          <w:lang w:val="en"/>
+        </w:rPr>
+        <w:t xml:space="preserve"> </w:t>
+      </w:r>
+      <w:r>
+        <w:rPr>
+          <w:sz w:val="24"/>
+          <w:szCs w:val="24"/>
+          <w:lang w:val="en"/>
+        </w:rPr>
+        <w:t xml:space="preserve">That's a that's a very powerful technique. </w:t>
+      </w:r>
+      <w:r>
+        <w:rPr>
+          <w:sz w:val="24"/>
+          <w:szCs w:val="24"/>
+          <w:lang w:val="en"/>
+        </w:rPr>
+        <w:t xml:space="preserve"> </w:t>
+      </w:r>
+      <w:r>
+        <w:rPr>
+          <w:sz w:val="24"/>
+          <w:szCs w:val="24"/>
+          <w:lang w:val="en"/>
+        </w:rPr>
+        <w:t>In terms of Akka and Lagom, some of our reactive</w:t>
+      </w:r>
+      <w:r>
+        <w:rPr>
+          <w:sz w:val="24"/>
+          <w:szCs w:val="24"/>
+          <w:lang w:val="en"/>
+        </w:rPr>
+        <w:t xml:space="preserve"> </w:t>
+      </w:r>
+      <w:r>
+        <w:rPr>
+          <w:sz w:val="24"/>
+          <w:szCs w:val="24"/>
+          <w:lang w:val="en"/>
+        </w:rPr>
+        <w:t>tools, they actually leverage hexagonal architecture very well. What they do is</w:t>
+      </w:r>
+      <w:r>
+        <w:rPr>
+          <w:sz w:val="24"/>
+          <w:szCs w:val="24"/>
+          <w:lang w:val="en"/>
+        </w:rPr>
+        <w:t xml:space="preserve"> </w:t>
+      </w:r>
+      <w:r>
+        <w:rPr>
+          <w:sz w:val="24"/>
+          <w:szCs w:val="24"/>
+          <w:lang w:val="en"/>
+        </w:rPr>
+        <w:t xml:space="preserve">they take the concepts of hexagonal </w:t>
+      </w:r>
+      <w:r>
+        <w:rPr>
+          <w:sz w:val="24"/>
+          <w:szCs w:val="24"/>
+          <w:lang w:val="en"/>
+        </w:rPr>
+        <w:t>architecture,</w:t>
+      </w:r>
+      <w:r>
+        <w:rPr>
+          <w:sz w:val="24"/>
+          <w:szCs w:val="24"/>
+          <w:lang w:val="en"/>
+        </w:rPr>
+        <w:t xml:space="preserve"> and they abstract many of</w:t>
+      </w:r>
+      <w:r>
+        <w:rPr>
+          <w:sz w:val="24"/>
+          <w:szCs w:val="24"/>
+          <w:lang w:val="en"/>
+        </w:rPr>
+        <w:t xml:space="preserve"> </w:t>
+      </w:r>
+      <w:r>
+        <w:rPr>
+          <w:sz w:val="24"/>
+          <w:szCs w:val="24"/>
+          <w:lang w:val="en"/>
+        </w:rPr>
+        <w:t xml:space="preserve">your infrastructure needs. </w:t>
+      </w:r>
+      <w:r>
+        <w:rPr>
+          <w:sz w:val="24"/>
+          <w:szCs w:val="24"/>
+          <w:lang w:val="en"/>
+        </w:rPr>
+        <w:t>So,</w:t>
+      </w:r>
+      <w:r>
+        <w:rPr>
+          <w:sz w:val="24"/>
+          <w:szCs w:val="24"/>
+          <w:lang w:val="en"/>
+        </w:rPr>
+        <w:t xml:space="preserve"> persistence, distribution and</w:t>
+      </w:r>
+      <w:r>
+        <w:rPr>
+          <w:sz w:val="24"/>
+          <w:szCs w:val="24"/>
+          <w:lang w:val="en"/>
+        </w:rPr>
+        <w:t xml:space="preserve"> </w:t>
+      </w:r>
+      <w:r>
+        <w:rPr>
+          <w:sz w:val="24"/>
+          <w:szCs w:val="24"/>
+          <w:lang w:val="en"/>
+        </w:rPr>
+        <w:t>communication are all built into the toolkits. Those are all infrastructure</w:t>
+      </w:r>
+      <w:r>
+        <w:rPr>
+          <w:sz w:val="24"/>
+          <w:szCs w:val="24"/>
+          <w:lang w:val="en"/>
+        </w:rPr>
+        <w:t xml:space="preserve"> </w:t>
+      </w:r>
+      <w:r>
+        <w:rPr>
+          <w:sz w:val="24"/>
+          <w:szCs w:val="24"/>
+          <w:lang w:val="en"/>
+        </w:rPr>
+        <w:t>concerns. They're built into the toolkits in such a way that in many</w:t>
+      </w:r>
+      <w:r>
+        <w:rPr>
+          <w:sz w:val="24"/>
+          <w:szCs w:val="24"/>
+          <w:lang w:val="en"/>
+        </w:rPr>
+        <w:t xml:space="preserve"> </w:t>
+      </w:r>
+      <w:r>
+        <w:rPr>
+          <w:sz w:val="24"/>
+          <w:szCs w:val="24"/>
+          <w:lang w:val="en"/>
+        </w:rPr>
+        <w:t>cases you can swap them out using different plugins. What this means is</w:t>
+      </w:r>
+      <w:r>
+        <w:rPr>
+          <w:sz w:val="24"/>
+          <w:szCs w:val="24"/>
+          <w:lang w:val="en"/>
+        </w:rPr>
+        <w:t xml:space="preserve"> </w:t>
+      </w:r>
+      <w:r>
+        <w:rPr>
+          <w:sz w:val="24"/>
+          <w:szCs w:val="24"/>
+          <w:lang w:val="en"/>
+        </w:rPr>
+        <w:t>that you can now focus on the domain rather than having to worry too much</w:t>
+      </w:r>
+      <w:r>
+        <w:rPr>
+          <w:sz w:val="24"/>
+          <w:szCs w:val="24"/>
+          <w:lang w:val="en"/>
+        </w:rPr>
+        <w:t xml:space="preserve"> </w:t>
+      </w:r>
+      <w:r>
+        <w:rPr>
+          <w:sz w:val="24"/>
+          <w:szCs w:val="24"/>
+          <w:lang w:val="en"/>
+        </w:rPr>
+        <w:t>about the infrastructure. You can worry less about the persistence, the</w:t>
+      </w:r>
+      <w:r>
+        <w:rPr>
+          <w:sz w:val="24"/>
+          <w:szCs w:val="24"/>
+          <w:lang w:val="en"/>
+        </w:rPr>
+        <w:t xml:space="preserve"> </w:t>
+      </w:r>
+      <w:r>
+        <w:rPr>
+          <w:sz w:val="24"/>
+          <w:szCs w:val="24"/>
+          <w:lang w:val="en"/>
+        </w:rPr>
+        <w:t>distribution, the communication, because those are all taken care of by the</w:t>
+      </w:r>
+      <w:r>
+        <w:rPr>
+          <w:sz w:val="24"/>
+          <w:szCs w:val="24"/>
+          <w:lang w:val="en"/>
+        </w:rPr>
+        <w:t xml:space="preserve"> </w:t>
+      </w:r>
+      <w:r>
+        <w:rPr>
+          <w:sz w:val="24"/>
+          <w:szCs w:val="24"/>
+          <w:lang w:val="en"/>
+        </w:rPr>
+        <w:t>toolkits. And now you can just focus on building the domain which is really at</w:t>
+      </w:r>
+      <w:r>
+        <w:rPr>
+          <w:sz w:val="24"/>
+          <w:szCs w:val="24"/>
+          <w:lang w:val="en"/>
+        </w:rPr>
+        <w:t xml:space="preserve"> </w:t>
+      </w:r>
+      <w:r>
+        <w:rPr>
+          <w:sz w:val="24"/>
+          <w:szCs w:val="24"/>
+          <w:lang w:val="en"/>
+        </w:rPr>
+        <w:t>the end of the day, what we're there to do anyway.</w:t>
       </w:r>
     </w:p>
     <w:p>
@@ -15959,14 +17662,6 @@
           <w:lang w:val="en"/>
         </w:rPr>
       </w:pPr>
-      <w:r>
-        <w:rPr>
-          <w:sz w:val="24"/>
-          <w:szCs w:val="24"/>
-          <w:lang w:val="en"/>
-        </w:rPr>
-        <w:t>bottom. At that point it starts to resemble the n-tiered architecture. In</w:t>
-      </w:r>
     </w:p>
     <w:p>
       <w:pPr>
@@ -15978,14 +17673,6 @@
           <w:lang w:val="en"/>
         </w:rPr>
       </w:pPr>
-      <w:r>
-        <w:rPr>
-          <w:sz w:val="24"/>
-          <w:szCs w:val="24"/>
-          <w:lang w:val="en"/>
-        </w:rPr>
-        <w:t>a lot of ways it's just a different way of presenting the idea of the n-tiered</w:t>
-      </w:r>
     </w:p>
     <w:p>
       <w:pPr>
@@ -15997,15 +17684,6 @@
           <w:lang w:val="en"/>
         </w:rPr>
       </w:pPr>
-      <w:r>
-        <w:rPr>
-          <w:sz w:val="24"/>
-          <w:szCs w:val="24"/>
-          <w:lang w:val="en"/>
-        </w:rPr>
-        <w:lastRenderedPageBreak/>
-        <w:t>architecture. However there are some additional rules that go along with</w:t>
-      </w:r>
     </w:p>
     <w:p>
       <w:pPr>
@@ -16017,14 +17695,6 @@
           <w:lang w:val="en"/>
         </w:rPr>
       </w:pPr>
-      <w:r>
-        <w:rPr>
-          <w:sz w:val="24"/>
-          <w:szCs w:val="24"/>
-          <w:lang w:val="en"/>
-        </w:rPr>
-        <w:t>hexagonal architecture that aren't necessarily talked about as much</w:t>
-      </w:r>
     </w:p>
     <w:p>
       <w:pPr>
@@ -16036,14 +17706,6 @@
           <w:lang w:val="en"/>
         </w:rPr>
       </w:pPr>
-      <w:r>
-        <w:rPr>
-          <w:sz w:val="24"/>
-          <w:szCs w:val="24"/>
-          <w:lang w:val="en"/>
-        </w:rPr>
-        <w:t>in the n-tiered architecture. Those additional rules provide some</w:t>
-      </w:r>
     </w:p>
     <w:p>
       <w:pPr>
@@ -16055,14 +17717,6 @@
           <w:lang w:val="en"/>
         </w:rPr>
       </w:pPr>
-      <w:r>
-        <w:rPr>
-          <w:sz w:val="24"/>
-          <w:szCs w:val="24"/>
-          <w:lang w:val="en"/>
-        </w:rPr>
-        <w:t>benefit. I mentioned before that one of the ways you sometimes see this drawn</w:t>
-      </w:r>
     </w:p>
     <w:p>
       <w:pPr>
@@ -16074,14 +17728,6 @@
           <w:lang w:val="en"/>
         </w:rPr>
       </w:pPr>
-      <w:r>
-        <w:rPr>
-          <w:sz w:val="24"/>
-          <w:szCs w:val="24"/>
-          <w:lang w:val="en"/>
-        </w:rPr>
-        <w:t>is as an onion. Here we've kind of combined the onion and the hexagon into</w:t>
-      </w:r>
     </w:p>
     <w:p>
       <w:pPr>
@@ -16093,14 +17739,6 @@
           <w:lang w:val="en"/>
         </w:rPr>
       </w:pPr>
-      <w:r>
-        <w:rPr>
-          <w:sz w:val="24"/>
-          <w:szCs w:val="24"/>
-          <w:lang w:val="en"/>
-        </w:rPr>
-        <w:t>a drawing. Again you see the domain at the center. Outside of that domain</w:t>
-      </w:r>
     </w:p>
     <w:p>
       <w:pPr>
@@ -16112,14 +17750,6 @@
           <w:lang w:val="en"/>
         </w:rPr>
       </w:pPr>
-      <w:r>
-        <w:rPr>
-          <w:sz w:val="24"/>
-          <w:szCs w:val="24"/>
-          <w:lang w:val="en"/>
-        </w:rPr>
-        <w:t>we have another layer which is the API, sometimes called the services layer. I</w:t>
-      </w:r>
     </w:p>
     <w:p>
       <w:pPr>
@@ -16131,14 +17761,6 @@
           <w:lang w:val="en"/>
         </w:rPr>
       </w:pPr>
-      <w:r>
-        <w:rPr>
-          <w:sz w:val="24"/>
-          <w:szCs w:val="24"/>
-          <w:lang w:val="en"/>
-        </w:rPr>
-        <w:t>prefer to avoid the term services because service and domain driven design</w:t>
-      </w:r>
     </w:p>
     <w:p>
       <w:pPr>
@@ -16150,14 +17772,6 @@
           <w:lang w:val="en"/>
         </w:rPr>
       </w:pPr>
-      <w:r>
-        <w:rPr>
-          <w:sz w:val="24"/>
-          <w:szCs w:val="24"/>
-          <w:lang w:val="en"/>
-        </w:rPr>
-        <w:t>means something very specific. Again I like the term API a little better. I</w:t>
-      </w:r>
     </w:p>
     <w:p>
       <w:pPr>
@@ -16169,14 +17783,6 @@
           <w:lang w:val="en"/>
         </w:rPr>
       </w:pPr>
-      <w:r>
-        <w:rPr>
-          <w:sz w:val="24"/>
-          <w:szCs w:val="24"/>
-          <w:lang w:val="en"/>
-        </w:rPr>
-        <w:t>think it captures the meaning fairly well. The domain exposes an API which</w:t>
-      </w:r>
     </w:p>
     <w:p>
       <w:pPr>
@@ -16188,14 +17794,6 @@
           <w:lang w:val="en"/>
         </w:rPr>
       </w:pPr>
-      <w:r>
-        <w:rPr>
-          <w:sz w:val="24"/>
-          <w:szCs w:val="24"/>
-          <w:lang w:val="en"/>
-        </w:rPr>
-        <w:t>is another layer outside. Then outside of that we have an</w:t>
-      </w:r>
     </w:p>
     <w:p>
       <w:pPr>
@@ -16207,14 +17805,6 @@
           <w:lang w:val="en"/>
         </w:rPr>
       </w:pPr>
-      <w:r>
-        <w:rPr>
-          <w:sz w:val="24"/>
-          <w:szCs w:val="24"/>
-          <w:lang w:val="en"/>
-        </w:rPr>
-        <w:t>infrastructure layer. The idea here is again the domain is the center of the</w:t>
-      </w:r>
     </w:p>
     <w:p>
       <w:pPr>
@@ -16226,32 +17816,29 @@
           <w:lang w:val="en"/>
         </w:rPr>
       </w:pPr>
-      <w:r>
-        <w:rPr>
-          <w:sz w:val="24"/>
-          <w:szCs w:val="24"/>
-          <w:lang w:val="en"/>
-        </w:rPr>
-        <w:t>onion, the API provides the ports and it's another layer, and then the</w:t>
-      </w:r>
     </w:p>
     <w:p>
       <w:pPr>
         <w:spacing w:after="0"/>
         <w:jc w:val="both"/>
         <w:rPr>
-          <w:sz w:val="24"/>
-          <w:szCs w:val="24"/>
-          <w:lang w:val="en"/>
-        </w:rPr>
-      </w:pPr>
-      <w:r>
-        <w:rPr>
-          <w:sz w:val="24"/>
-          <w:szCs w:val="24"/>
-          <w:lang w:val="en"/>
-        </w:rPr>
-        <w:t>infrastructure provides the adaptors which communicate with the ports. One</w:t>
+          <w:b/>
+          <w:bCs/>
+          <w:sz w:val="24"/>
+          <w:szCs w:val="24"/>
+          <w:lang w:val="en"/>
+        </w:rPr>
+      </w:pPr>
+      <w:r>
+        <w:rPr>
+          <w:b/>
+          <w:bCs/>
+          <w:sz w:val="32"/>
+          <w:szCs w:val="32"/>
+          <w:lang w:val="en"/>
+        </w:rPr>
+        <w:lastRenderedPageBreak/>
+        <w:t>3. REACTIVE MICROSERVICES</w:t>
       </w:r>
     </w:p>
     <w:p>
@@ -16264,14 +17851,6 @@
           <w:lang w:val="en"/>
         </w:rPr>
       </w:pPr>
-      <w:r>
-        <w:rPr>
-          <w:sz w:val="24"/>
-          <w:szCs w:val="24"/>
-          <w:lang w:val="en"/>
-        </w:rPr>
-        <w:t>of the keys here is the dependencies. The outer layers are allowed to depend on</w:t>
-      </w:r>
     </w:p>
     <w:p>
       <w:pPr>
@@ -16289,7 +17868,7 @@
           <w:szCs w:val="24"/>
           <w:lang w:val="en"/>
         </w:rPr>
-        <w:t>the inner layers but the reverse is not true. The infrastructure can depend on</w:t>
+        <w:t>…</w:t>
       </w:r>
     </w:p>
     <w:p>
@@ -16302,1096 +17881,9 @@
           <w:lang w:val="en"/>
         </w:rPr>
       </w:pPr>
-      <w:r>
-        <w:rPr>
-          <w:sz w:val="24"/>
-          <w:szCs w:val="24"/>
-          <w:lang w:val="en"/>
-        </w:rPr>
-        <w:t>the API the API can depend on the domain, but the domain has no knowledge that the</w:t>
-      </w:r>
-    </w:p>
-    <w:p>
-      <w:pPr>
-        <w:spacing w:after="0"/>
-        <w:jc w:val="both"/>
-        <w:rPr>
-          <w:sz w:val="24"/>
-          <w:szCs w:val="24"/>
-          <w:lang w:val="en"/>
-        </w:rPr>
-      </w:pPr>
-      <w:r>
-        <w:rPr>
-          <w:sz w:val="24"/>
-          <w:szCs w:val="24"/>
-          <w:lang w:val="en"/>
-        </w:rPr>
-        <w:t>API or the infrastructure exists. This has very interesting consequences. What</w:t>
-      </w:r>
-    </w:p>
-    <w:p>
-      <w:pPr>
-        <w:spacing w:after="0"/>
-        <w:jc w:val="both"/>
-        <w:rPr>
-          <w:sz w:val="24"/>
-          <w:szCs w:val="24"/>
-          <w:lang w:val="en"/>
-        </w:rPr>
-      </w:pPr>
-      <w:r>
-        <w:rPr>
-          <w:sz w:val="24"/>
-          <w:szCs w:val="24"/>
-          <w:lang w:val="en"/>
-        </w:rPr>
-        <w:t>it does is it means that hexagonal architecture ensures a</w:t>
-      </w:r>
-    </w:p>
-    <w:p>
-      <w:pPr>
-        <w:spacing w:after="0"/>
-        <w:jc w:val="both"/>
-        <w:rPr>
-          <w:sz w:val="24"/>
-          <w:szCs w:val="24"/>
-          <w:lang w:val="en"/>
-        </w:rPr>
-      </w:pPr>
-      <w:r>
-        <w:rPr>
-          <w:sz w:val="24"/>
-          <w:szCs w:val="24"/>
-          <w:lang w:val="en"/>
-        </w:rPr>
-        <w:t>proper separation of infrastructure from domain. You can guarantee that the domain</w:t>
-      </w:r>
-    </w:p>
-    <w:p>
-      <w:pPr>
-        <w:spacing w:after="0"/>
-        <w:jc w:val="both"/>
-        <w:rPr>
-          <w:sz w:val="24"/>
-          <w:szCs w:val="24"/>
-          <w:lang w:val="en"/>
-        </w:rPr>
-      </w:pPr>
-      <w:r>
-        <w:rPr>
-          <w:sz w:val="24"/>
-          <w:szCs w:val="24"/>
-          <w:lang w:val="en"/>
-        </w:rPr>
-        <w:t>has no knowledge of the infrastructure. It doesn't know about the database. It</w:t>
-      </w:r>
-    </w:p>
-    <w:p>
-      <w:pPr>
-        <w:spacing w:after="0"/>
-        <w:jc w:val="both"/>
-        <w:rPr>
-          <w:sz w:val="24"/>
-          <w:szCs w:val="24"/>
-          <w:lang w:val="en"/>
-        </w:rPr>
-      </w:pPr>
-      <w:r>
-        <w:rPr>
-          <w:sz w:val="24"/>
-          <w:szCs w:val="24"/>
-          <w:lang w:val="en"/>
-        </w:rPr>
-        <w:t>doesn't know about the user interface. It doesn't know about any of those things</w:t>
-      </w:r>
-    </w:p>
-    <w:p>
-      <w:pPr>
-        <w:spacing w:after="0"/>
-        <w:jc w:val="both"/>
-        <w:rPr>
-          <w:sz w:val="24"/>
-          <w:szCs w:val="24"/>
-          <w:lang w:val="en"/>
-        </w:rPr>
-      </w:pPr>
-      <w:r>
-        <w:rPr>
-          <w:sz w:val="24"/>
-          <w:szCs w:val="24"/>
-          <w:lang w:val="en"/>
-        </w:rPr>
-        <w:t>because it's not allowed. Those rules prevent that so it prevents the concerns</w:t>
-      </w:r>
-    </w:p>
-    <w:p>
-      <w:pPr>
-        <w:spacing w:after="0"/>
-        <w:jc w:val="both"/>
-        <w:rPr>
-          <w:sz w:val="24"/>
-          <w:szCs w:val="24"/>
-          <w:lang w:val="en"/>
-        </w:rPr>
-      </w:pPr>
-      <w:r>
-        <w:rPr>
-          <w:sz w:val="24"/>
-          <w:szCs w:val="24"/>
-          <w:lang w:val="en"/>
-        </w:rPr>
-        <w:t>about databases, user interfaces, things like that, from bleeding into the domain.</w:t>
-      </w:r>
-    </w:p>
-    <w:p>
-      <w:pPr>
-        <w:spacing w:after="0"/>
-        <w:jc w:val="both"/>
-        <w:rPr>
-          <w:sz w:val="24"/>
-          <w:szCs w:val="24"/>
-          <w:lang w:val="en"/>
-        </w:rPr>
-      </w:pPr>
-      <w:r>
-        <w:rPr>
-          <w:sz w:val="24"/>
-          <w:szCs w:val="24"/>
-          <w:lang w:val="en"/>
-        </w:rPr>
-        <w:t>This can be enforced with packages. What I will often do in a project is</w:t>
-      </w:r>
-    </w:p>
-    <w:p>
-      <w:pPr>
-        <w:spacing w:after="0"/>
-        <w:jc w:val="both"/>
-        <w:rPr>
-          <w:sz w:val="24"/>
-          <w:szCs w:val="24"/>
-          <w:lang w:val="en"/>
-        </w:rPr>
-      </w:pPr>
-      <w:r>
-        <w:rPr>
-          <w:sz w:val="24"/>
-          <w:szCs w:val="24"/>
-          <w:lang w:val="en"/>
-        </w:rPr>
-        <w:t>I'll create a domain package, an infrastructure package and an API</w:t>
-      </w:r>
-    </w:p>
-    <w:p>
-      <w:pPr>
-        <w:spacing w:after="0"/>
-        <w:jc w:val="both"/>
-        <w:rPr>
-          <w:sz w:val="24"/>
-          <w:szCs w:val="24"/>
-          <w:lang w:val="en"/>
-        </w:rPr>
-      </w:pPr>
-      <w:r>
-        <w:rPr>
-          <w:sz w:val="24"/>
-          <w:szCs w:val="24"/>
-          <w:lang w:val="en"/>
-        </w:rPr>
-        <w:t>package. Then I'll do searches and things like that to ensure</w:t>
-      </w:r>
-    </w:p>
-    <w:p>
-      <w:pPr>
-        <w:spacing w:after="0"/>
-        <w:jc w:val="both"/>
-        <w:rPr>
-          <w:sz w:val="24"/>
-          <w:szCs w:val="24"/>
-          <w:lang w:val="en"/>
-        </w:rPr>
-      </w:pPr>
-      <w:r>
-        <w:rPr>
-          <w:sz w:val="24"/>
-          <w:szCs w:val="24"/>
-          <w:lang w:val="en"/>
-        </w:rPr>
-        <w:t>that my domain package never refers to anything in my infrastructure package</w:t>
-      </w:r>
-    </w:p>
-    <w:p>
-      <w:pPr>
-        <w:spacing w:after="0"/>
-        <w:jc w:val="both"/>
-        <w:rPr>
-          <w:sz w:val="24"/>
-          <w:szCs w:val="24"/>
-          <w:lang w:val="en"/>
-        </w:rPr>
-      </w:pPr>
-      <w:r>
-        <w:rPr>
-          <w:sz w:val="24"/>
-          <w:szCs w:val="24"/>
-          <w:lang w:val="en"/>
-        </w:rPr>
-        <w:t>for example. But you can also do this using project structure. If you set these</w:t>
-      </w:r>
-    </w:p>
-    <w:p>
-      <w:pPr>
-        <w:spacing w:after="0"/>
-        <w:jc w:val="both"/>
-        <w:rPr>
-          <w:sz w:val="24"/>
-          <w:szCs w:val="24"/>
-          <w:lang w:val="en"/>
-        </w:rPr>
-      </w:pPr>
-      <w:r>
-        <w:rPr>
-          <w:sz w:val="24"/>
-          <w:szCs w:val="24"/>
-          <w:lang w:val="en"/>
-        </w:rPr>
-        <w:t>up as projects with dependencies then you can ensure that you can't have the</w:t>
-      </w:r>
-    </w:p>
-    <w:p>
-      <w:pPr>
-        <w:spacing w:after="0"/>
-        <w:jc w:val="both"/>
-        <w:rPr>
-          <w:sz w:val="24"/>
-          <w:szCs w:val="24"/>
-          <w:lang w:val="en"/>
-        </w:rPr>
-      </w:pPr>
-      <w:r>
-        <w:rPr>
-          <w:sz w:val="24"/>
-          <w:szCs w:val="24"/>
-          <w:lang w:val="en"/>
-        </w:rPr>
-        <w:t>domain depend on the API or the</w:t>
-      </w:r>
-    </w:p>
-    <w:p>
-      <w:pPr>
-        <w:spacing w:after="0"/>
-        <w:jc w:val="both"/>
-        <w:rPr>
-          <w:sz w:val="24"/>
-          <w:szCs w:val="24"/>
-          <w:lang w:val="en"/>
-        </w:rPr>
-      </w:pPr>
-      <w:r>
-        <w:rPr>
-          <w:sz w:val="24"/>
-          <w:szCs w:val="24"/>
-          <w:lang w:val="en"/>
-        </w:rPr>
-        <w:t>infrastructure because you simply don't create that dependency. And if you did, it</w:t>
-      </w:r>
-    </w:p>
-    <w:p>
-      <w:pPr>
-        <w:spacing w:after="0"/>
-        <w:jc w:val="both"/>
-        <w:rPr>
-          <w:sz w:val="24"/>
-          <w:szCs w:val="24"/>
-          <w:lang w:val="en"/>
-        </w:rPr>
-      </w:pPr>
-      <w:r>
-        <w:rPr>
-          <w:sz w:val="24"/>
-          <w:szCs w:val="24"/>
-          <w:lang w:val="en"/>
-        </w:rPr>
-        <w:t>would create a circular dependency and then it wouldn't compile anyway.</w:t>
-      </w:r>
-    </w:p>
-    <w:p>
-      <w:pPr>
-        <w:spacing w:after="0"/>
-        <w:jc w:val="both"/>
-        <w:rPr>
-          <w:sz w:val="24"/>
-          <w:szCs w:val="24"/>
-          <w:lang w:val="en"/>
-        </w:rPr>
-      </w:pPr>
-      <w:r>
-        <w:rPr>
-          <w:sz w:val="24"/>
-          <w:szCs w:val="24"/>
-          <w:lang w:val="en"/>
-        </w:rPr>
-        <w:t>What this does is it allows your domain to be portable. It means that it becomes</w:t>
-      </w:r>
-    </w:p>
-    <w:p>
-      <w:pPr>
-        <w:spacing w:after="0"/>
-        <w:jc w:val="both"/>
-        <w:rPr>
-          <w:sz w:val="24"/>
-          <w:szCs w:val="24"/>
-          <w:lang w:val="en"/>
-        </w:rPr>
-      </w:pPr>
-      <w:r>
-        <w:rPr>
-          <w:sz w:val="24"/>
-          <w:szCs w:val="24"/>
-          <w:lang w:val="en"/>
-        </w:rPr>
-        <w:t>much more easy to swap out pieces of your</w:t>
-      </w:r>
-    </w:p>
-    <w:p>
-      <w:pPr>
-        <w:spacing w:after="0"/>
-        <w:jc w:val="both"/>
-        <w:rPr>
-          <w:sz w:val="24"/>
-          <w:szCs w:val="24"/>
-          <w:lang w:val="en"/>
-        </w:rPr>
-      </w:pPr>
-      <w:r>
-        <w:rPr>
-          <w:sz w:val="24"/>
-          <w:szCs w:val="24"/>
-          <w:lang w:val="en"/>
-        </w:rPr>
-        <w:t>infrastructure without having to affect your domain. You can go ahead</w:t>
-      </w:r>
-    </w:p>
-    <w:p>
-      <w:pPr>
-        <w:spacing w:after="0"/>
-        <w:jc w:val="both"/>
-        <w:rPr>
-          <w:sz w:val="24"/>
-          <w:szCs w:val="24"/>
-          <w:lang w:val="en"/>
-        </w:rPr>
-      </w:pPr>
-      <w:r>
-        <w:rPr>
-          <w:sz w:val="24"/>
-          <w:szCs w:val="24"/>
-          <w:lang w:val="en"/>
-        </w:rPr>
-        <w:t>and swap to a different database implementation. It doesn't have to be a</w:t>
-      </w:r>
-    </w:p>
-    <w:p>
-      <w:pPr>
-        <w:spacing w:after="0"/>
-        <w:jc w:val="both"/>
-        <w:rPr>
-          <w:sz w:val="24"/>
-          <w:szCs w:val="24"/>
-          <w:lang w:val="en"/>
-        </w:rPr>
-      </w:pPr>
-      <w:r>
-        <w:rPr>
-          <w:sz w:val="24"/>
-          <w:szCs w:val="24"/>
-          <w:lang w:val="en"/>
-        </w:rPr>
-        <w:t>different database, it might just be a different table structure within the</w:t>
-      </w:r>
-    </w:p>
-    <w:p>
-      <w:pPr>
-        <w:spacing w:after="0"/>
-        <w:jc w:val="both"/>
-        <w:rPr>
-          <w:sz w:val="24"/>
-          <w:szCs w:val="24"/>
-          <w:lang w:val="en"/>
-        </w:rPr>
-      </w:pPr>
-      <w:r>
-        <w:rPr>
-          <w:sz w:val="24"/>
-          <w:szCs w:val="24"/>
-          <w:lang w:val="en"/>
-        </w:rPr>
-        <w:t>same database. But you can swap to different structures without having to</w:t>
-      </w:r>
-    </w:p>
-    <w:p>
-      <w:pPr>
-        <w:spacing w:after="0"/>
-        <w:jc w:val="both"/>
-        <w:rPr>
-          <w:sz w:val="24"/>
-          <w:szCs w:val="24"/>
-          <w:lang w:val="en"/>
-        </w:rPr>
-      </w:pPr>
-      <w:r>
-        <w:rPr>
-          <w:sz w:val="24"/>
-          <w:szCs w:val="24"/>
-          <w:lang w:val="en"/>
-        </w:rPr>
-        <w:t>affect the domain. The domain doesn't know that you're using SQL. It doesn't</w:t>
-      </w:r>
-    </w:p>
-    <w:p>
-      <w:pPr>
-        <w:spacing w:after="0"/>
-        <w:jc w:val="both"/>
-        <w:rPr>
-          <w:sz w:val="24"/>
-          <w:szCs w:val="24"/>
-          <w:lang w:val="en"/>
-        </w:rPr>
-      </w:pPr>
-      <w:r>
-        <w:rPr>
-          <w:sz w:val="24"/>
-          <w:szCs w:val="24"/>
-          <w:lang w:val="en"/>
-        </w:rPr>
-        <w:t>know that you're using Cassandra. Changing those things becomes</w:t>
-      </w:r>
-    </w:p>
-    <w:p>
-      <w:pPr>
-        <w:spacing w:after="0"/>
-        <w:jc w:val="both"/>
-        <w:rPr>
-          <w:sz w:val="24"/>
-          <w:szCs w:val="24"/>
-          <w:lang w:val="en"/>
-        </w:rPr>
-      </w:pPr>
-      <w:r>
-        <w:rPr>
-          <w:sz w:val="24"/>
-          <w:szCs w:val="24"/>
-          <w:lang w:val="en"/>
-        </w:rPr>
-        <w:t>irrelevant from a domain perspective. The other thing that it does is it allows</w:t>
-      </w:r>
-    </w:p>
-    <w:p>
-      <w:pPr>
-        <w:spacing w:after="0"/>
-        <w:jc w:val="both"/>
-        <w:rPr>
-          <w:sz w:val="24"/>
-          <w:szCs w:val="24"/>
-          <w:lang w:val="en"/>
-        </w:rPr>
-      </w:pPr>
-      <w:r>
-        <w:rPr>
-          <w:sz w:val="24"/>
-          <w:szCs w:val="24"/>
-          <w:lang w:val="en"/>
-        </w:rPr>
-        <w:t>you to make changes in the domain without affecting the API or the</w:t>
-      </w:r>
-    </w:p>
-    <w:p>
-      <w:pPr>
-        <w:spacing w:after="0"/>
-        <w:jc w:val="both"/>
-        <w:rPr>
-          <w:sz w:val="24"/>
-          <w:szCs w:val="24"/>
-          <w:lang w:val="en"/>
-        </w:rPr>
-      </w:pPr>
-      <w:r>
-        <w:rPr>
-          <w:sz w:val="24"/>
-          <w:szCs w:val="24"/>
-          <w:lang w:val="en"/>
-        </w:rPr>
-        <w:t>infrastructure potentially. I've had situations where I've used this</w:t>
-      </w:r>
-    </w:p>
-    <w:p>
-      <w:pPr>
-        <w:spacing w:after="0"/>
-        <w:jc w:val="both"/>
-        <w:rPr>
-          <w:sz w:val="24"/>
-          <w:szCs w:val="24"/>
-          <w:lang w:val="en"/>
-        </w:rPr>
-      </w:pPr>
-      <w:r>
-        <w:rPr>
-          <w:sz w:val="24"/>
-          <w:szCs w:val="24"/>
-          <w:lang w:val="en"/>
-        </w:rPr>
-        <w:lastRenderedPageBreak/>
-        <w:t>technique and I've realized that the way that we have done things in the domain</w:t>
-      </w:r>
-    </w:p>
-    <w:p>
-      <w:pPr>
-        <w:spacing w:after="0"/>
-        <w:jc w:val="both"/>
-        <w:rPr>
-          <w:sz w:val="24"/>
-          <w:szCs w:val="24"/>
-          <w:lang w:val="en"/>
-        </w:rPr>
-      </w:pPr>
-      <w:r>
-        <w:rPr>
-          <w:sz w:val="24"/>
-          <w:szCs w:val="24"/>
-          <w:lang w:val="en"/>
-        </w:rPr>
-        <w:t>was fundamentally flawed. We went ahead and rewrote the entire domain of a</w:t>
-      </w:r>
-    </w:p>
-    <w:p>
-      <w:pPr>
-        <w:spacing w:after="0"/>
-        <w:jc w:val="both"/>
-        <w:rPr>
-          <w:sz w:val="24"/>
-          <w:szCs w:val="24"/>
-          <w:lang w:val="en"/>
-        </w:rPr>
-      </w:pPr>
-      <w:r>
-        <w:rPr>
-          <w:sz w:val="24"/>
-          <w:szCs w:val="24"/>
-          <w:lang w:val="en"/>
-        </w:rPr>
-        <w:t>particular microservice without having to change anything in the API or</w:t>
-      </w:r>
-    </w:p>
-    <w:p>
-      <w:pPr>
-        <w:spacing w:after="0"/>
-        <w:jc w:val="both"/>
-        <w:rPr>
-          <w:sz w:val="24"/>
-          <w:szCs w:val="24"/>
-          <w:lang w:val="en"/>
-        </w:rPr>
-      </w:pPr>
-      <w:r>
-        <w:rPr>
-          <w:sz w:val="24"/>
-          <w:szCs w:val="24"/>
-          <w:lang w:val="en"/>
-        </w:rPr>
-        <w:t>infrastructure. Because you have this clean separation it means that you</w:t>
-      </w:r>
-    </w:p>
-    <w:p>
-      <w:pPr>
-        <w:spacing w:after="0"/>
-        <w:jc w:val="both"/>
-        <w:rPr>
-          <w:sz w:val="24"/>
-          <w:szCs w:val="24"/>
-          <w:lang w:val="en"/>
-        </w:rPr>
-      </w:pPr>
-      <w:r>
-        <w:rPr>
-          <w:sz w:val="24"/>
-          <w:szCs w:val="24"/>
-          <w:lang w:val="en"/>
-        </w:rPr>
-        <w:t>can make these kinds of substitutions and external clients of your application</w:t>
-      </w:r>
-    </w:p>
-    <w:p>
-      <w:pPr>
-        <w:spacing w:after="0"/>
-        <w:jc w:val="both"/>
-        <w:rPr>
-          <w:sz w:val="24"/>
-          <w:szCs w:val="24"/>
-          <w:lang w:val="en"/>
-        </w:rPr>
-      </w:pPr>
-      <w:r>
-        <w:rPr>
-          <w:sz w:val="24"/>
-          <w:szCs w:val="24"/>
-          <w:lang w:val="en"/>
-        </w:rPr>
-        <w:t>don't have to know about them. They don't know that anything has changed because</w:t>
-      </w:r>
-    </w:p>
-    <w:p>
-      <w:pPr>
-        <w:spacing w:after="0"/>
-        <w:jc w:val="both"/>
-        <w:rPr>
-          <w:sz w:val="24"/>
-          <w:szCs w:val="24"/>
-          <w:lang w:val="en"/>
-        </w:rPr>
-      </w:pPr>
-      <w:r>
-        <w:rPr>
-          <w:sz w:val="24"/>
-          <w:szCs w:val="24"/>
-          <w:lang w:val="en"/>
-        </w:rPr>
-        <w:t>you have this nice level of isolation. Systems designed around hexagonal</w:t>
-      </w:r>
-    </w:p>
-    <w:p>
-      <w:pPr>
-        <w:spacing w:after="0"/>
-        <w:jc w:val="both"/>
-        <w:rPr>
-          <w:sz w:val="24"/>
-          <w:szCs w:val="24"/>
-          <w:lang w:val="en"/>
-        </w:rPr>
-      </w:pPr>
-      <w:r>
-        <w:rPr>
-          <w:sz w:val="24"/>
-          <w:szCs w:val="24"/>
-          <w:lang w:val="en"/>
-        </w:rPr>
-        <w:t>architecture can therefore be very flexible. You can change them in a lot of</w:t>
-      </w:r>
-    </w:p>
-    <w:p>
-      <w:pPr>
-        <w:spacing w:after="0"/>
-        <w:jc w:val="both"/>
-        <w:rPr>
-          <w:sz w:val="24"/>
-          <w:szCs w:val="24"/>
-          <w:lang w:val="en"/>
-        </w:rPr>
-      </w:pPr>
-      <w:r>
-        <w:rPr>
-          <w:sz w:val="24"/>
-          <w:szCs w:val="24"/>
-          <w:lang w:val="en"/>
-        </w:rPr>
-        <w:t>different ways and have a minimal impact on clients.</w:t>
-      </w:r>
-    </w:p>
-    <w:p>
-      <w:pPr>
-        <w:spacing w:after="0"/>
-        <w:jc w:val="both"/>
-        <w:rPr>
-          <w:sz w:val="24"/>
-          <w:szCs w:val="24"/>
-          <w:lang w:val="en"/>
-        </w:rPr>
-      </w:pPr>
-      <w:r>
-        <w:rPr>
-          <w:sz w:val="24"/>
-          <w:szCs w:val="24"/>
-          <w:lang w:val="en"/>
-        </w:rPr>
-        <w:t>That's a that's a very powerful technique. Having said that if you</w:t>
-      </w:r>
-    </w:p>
-    <w:p>
-      <w:pPr>
-        <w:spacing w:after="0"/>
-        <w:jc w:val="both"/>
-        <w:rPr>
-          <w:sz w:val="24"/>
-          <w:szCs w:val="24"/>
-          <w:lang w:val="en"/>
-        </w:rPr>
-      </w:pPr>
-      <w:r>
-        <w:rPr>
-          <w:sz w:val="24"/>
-          <w:szCs w:val="24"/>
-          <w:lang w:val="en"/>
-        </w:rPr>
-        <w:t>are comfortable with using n-tiered architecture and you've been using it</w:t>
-      </w:r>
-    </w:p>
-    <w:p>
-      <w:pPr>
-        <w:spacing w:after="0"/>
-        <w:jc w:val="both"/>
-        <w:rPr>
-          <w:sz w:val="24"/>
-          <w:szCs w:val="24"/>
-          <w:lang w:val="en"/>
-        </w:rPr>
-      </w:pPr>
-      <w:r>
-        <w:rPr>
-          <w:sz w:val="24"/>
-          <w:szCs w:val="24"/>
-          <w:lang w:val="en"/>
-        </w:rPr>
-        <w:t>for years and you do a good job with it feel free to continue to use that. But if</w:t>
-      </w:r>
-    </w:p>
-    <w:p>
-      <w:pPr>
-        <w:spacing w:after="0"/>
-        <w:jc w:val="both"/>
-        <w:rPr>
-          <w:sz w:val="24"/>
-          <w:szCs w:val="24"/>
-          <w:lang w:val="en"/>
-        </w:rPr>
-      </w:pPr>
-      <w:r>
-        <w:rPr>
-          <w:sz w:val="24"/>
-          <w:szCs w:val="24"/>
-          <w:lang w:val="en"/>
-        </w:rPr>
-        <w:t>maybe you have had some issues with n-tiered architecture in the past or if</w:t>
-      </w:r>
-    </w:p>
-    <w:p>
-      <w:pPr>
-        <w:spacing w:after="0"/>
-        <w:jc w:val="both"/>
-        <w:rPr>
-          <w:sz w:val="24"/>
-          <w:szCs w:val="24"/>
-          <w:lang w:val="en"/>
-        </w:rPr>
-      </w:pPr>
-      <w:r>
-        <w:rPr>
-          <w:sz w:val="24"/>
-          <w:szCs w:val="24"/>
-          <w:lang w:val="en"/>
-        </w:rPr>
-        <w:t>you are just looking for something new, or maybe you've never heard of n-tiered</w:t>
-      </w:r>
-    </w:p>
-    <w:p>
-      <w:pPr>
-        <w:spacing w:after="0"/>
-        <w:jc w:val="both"/>
-        <w:rPr>
-          <w:sz w:val="24"/>
-          <w:szCs w:val="24"/>
-          <w:lang w:val="en"/>
-        </w:rPr>
-      </w:pPr>
-      <w:r>
-        <w:rPr>
-          <w:sz w:val="24"/>
-          <w:szCs w:val="24"/>
-          <w:lang w:val="en"/>
-        </w:rPr>
-        <w:t>architecture, I would recommend you take a look at hexagonal architecture in more</w:t>
-      </w:r>
-    </w:p>
-    <w:p>
-      <w:pPr>
-        <w:spacing w:after="0"/>
-        <w:jc w:val="both"/>
-        <w:rPr>
-          <w:sz w:val="24"/>
-          <w:szCs w:val="24"/>
-          <w:lang w:val="en"/>
-        </w:rPr>
-      </w:pPr>
-      <w:r>
-        <w:rPr>
-          <w:sz w:val="24"/>
-          <w:szCs w:val="24"/>
-          <w:lang w:val="en"/>
-        </w:rPr>
-        <w:t>depth. It does give you a lot of power and a lot of flexibility to change</w:t>
-      </w:r>
-    </w:p>
-    <w:p>
-      <w:pPr>
-        <w:spacing w:after="0"/>
-        <w:jc w:val="both"/>
-        <w:rPr>
-          <w:sz w:val="24"/>
-          <w:szCs w:val="24"/>
-          <w:lang w:val="en"/>
-        </w:rPr>
-      </w:pPr>
-      <w:r>
-        <w:rPr>
-          <w:sz w:val="24"/>
-          <w:szCs w:val="24"/>
-          <w:lang w:val="en"/>
-        </w:rPr>
-        <w:t>things in your system. In terms of Akka and Lagom, some of our reactive</w:t>
-      </w:r>
-    </w:p>
-    <w:p>
-      <w:pPr>
-        <w:spacing w:after="0"/>
-        <w:jc w:val="both"/>
-        <w:rPr>
-          <w:sz w:val="24"/>
-          <w:szCs w:val="24"/>
-          <w:lang w:val="en"/>
-        </w:rPr>
-      </w:pPr>
-      <w:r>
-        <w:rPr>
-          <w:sz w:val="24"/>
-          <w:szCs w:val="24"/>
-          <w:lang w:val="en"/>
-        </w:rPr>
-        <w:t>tools, they actually leverage hexagonal architecture very well. What they do is</w:t>
-      </w:r>
-    </w:p>
-    <w:p>
-      <w:pPr>
-        <w:spacing w:after="0"/>
-        <w:jc w:val="both"/>
-        <w:rPr>
-          <w:sz w:val="24"/>
-          <w:szCs w:val="24"/>
-          <w:lang w:val="en"/>
-        </w:rPr>
-      </w:pPr>
-      <w:r>
-        <w:rPr>
-          <w:sz w:val="24"/>
-          <w:szCs w:val="24"/>
-          <w:lang w:val="en"/>
-        </w:rPr>
-        <w:t>they take the concepts of hexagonal architecture and they abstract many of</w:t>
-      </w:r>
-    </w:p>
-    <w:p>
-      <w:pPr>
-        <w:spacing w:after="0"/>
-        <w:jc w:val="both"/>
-        <w:rPr>
-          <w:sz w:val="24"/>
-          <w:szCs w:val="24"/>
-          <w:lang w:val="en"/>
-        </w:rPr>
-      </w:pPr>
-      <w:r>
-        <w:rPr>
-          <w:sz w:val="24"/>
-          <w:szCs w:val="24"/>
-          <w:lang w:val="en"/>
-        </w:rPr>
-        <w:t>your infrastructure needs. So persistence, distribution and</w:t>
-      </w:r>
-    </w:p>
-    <w:p>
-      <w:pPr>
-        <w:spacing w:after="0"/>
-        <w:jc w:val="both"/>
-        <w:rPr>
-          <w:sz w:val="24"/>
-          <w:szCs w:val="24"/>
-          <w:lang w:val="en"/>
-        </w:rPr>
-      </w:pPr>
-      <w:r>
-        <w:rPr>
-          <w:sz w:val="24"/>
-          <w:szCs w:val="24"/>
-          <w:lang w:val="en"/>
-        </w:rPr>
-        <w:t>communication are all built into the toolkits. Those are all infrastructure</w:t>
-      </w:r>
-    </w:p>
-    <w:p>
-      <w:pPr>
-        <w:spacing w:after="0"/>
-        <w:jc w:val="both"/>
-        <w:rPr>
-          <w:sz w:val="24"/>
-          <w:szCs w:val="24"/>
-          <w:lang w:val="en"/>
-        </w:rPr>
-      </w:pPr>
-      <w:r>
-        <w:rPr>
-          <w:sz w:val="24"/>
-          <w:szCs w:val="24"/>
-          <w:lang w:val="en"/>
-        </w:rPr>
-        <w:t>concerns. They're built into the toolkits in such a way that in many</w:t>
-      </w:r>
-    </w:p>
-    <w:p>
-      <w:pPr>
-        <w:spacing w:after="0"/>
-        <w:jc w:val="both"/>
-        <w:rPr>
-          <w:sz w:val="24"/>
-          <w:szCs w:val="24"/>
-          <w:lang w:val="en"/>
-        </w:rPr>
-      </w:pPr>
-      <w:r>
-        <w:rPr>
-          <w:sz w:val="24"/>
-          <w:szCs w:val="24"/>
-          <w:lang w:val="en"/>
-        </w:rPr>
-        <w:t>cases you can swap them out using different plugins. What this means is</w:t>
-      </w:r>
-    </w:p>
-    <w:p>
-      <w:pPr>
-        <w:spacing w:after="0"/>
-        <w:jc w:val="both"/>
-        <w:rPr>
-          <w:sz w:val="24"/>
-          <w:szCs w:val="24"/>
-          <w:lang w:val="en"/>
-        </w:rPr>
-      </w:pPr>
-      <w:r>
-        <w:rPr>
-          <w:sz w:val="24"/>
-          <w:szCs w:val="24"/>
-          <w:lang w:val="en"/>
-        </w:rPr>
-        <w:t>that you can now focus on the domain rather than having to worry too much</w:t>
-      </w:r>
-    </w:p>
-    <w:p>
-      <w:pPr>
-        <w:spacing w:after="0"/>
-        <w:jc w:val="both"/>
-        <w:rPr>
-          <w:sz w:val="24"/>
-          <w:szCs w:val="24"/>
-          <w:lang w:val="en"/>
-        </w:rPr>
-      </w:pPr>
-      <w:r>
-        <w:rPr>
-          <w:sz w:val="24"/>
-          <w:szCs w:val="24"/>
-          <w:lang w:val="en"/>
-        </w:rPr>
-        <w:t>about the infrastructure. You can worry less about the persistence, the</w:t>
-      </w:r>
-    </w:p>
-    <w:p>
-      <w:pPr>
-        <w:spacing w:after="0"/>
-        <w:jc w:val="both"/>
-        <w:rPr>
-          <w:sz w:val="24"/>
-          <w:szCs w:val="24"/>
-          <w:lang w:val="en"/>
-        </w:rPr>
-      </w:pPr>
-      <w:r>
-        <w:rPr>
-          <w:sz w:val="24"/>
-          <w:szCs w:val="24"/>
-          <w:lang w:val="en"/>
-        </w:rPr>
-        <w:t>distribution, the communication, because those are all taken care of by the</w:t>
-      </w:r>
-    </w:p>
-    <w:p>
-      <w:pPr>
-        <w:spacing w:after="0"/>
-        <w:jc w:val="both"/>
-        <w:rPr>
-          <w:sz w:val="24"/>
-          <w:szCs w:val="24"/>
-          <w:lang w:val="en"/>
-        </w:rPr>
-      </w:pPr>
-      <w:r>
-        <w:rPr>
-          <w:sz w:val="24"/>
-          <w:szCs w:val="24"/>
-          <w:lang w:val="en"/>
-        </w:rPr>
-        <w:t>toolkits. And now you can just focus on building the domain which is really at</w:t>
-      </w:r>
-    </w:p>
-    <w:p>
-      <w:pPr>
-        <w:spacing w:after="0"/>
-        <w:jc w:val="both"/>
-        <w:rPr>
-          <w:sz w:val="24"/>
-          <w:szCs w:val="24"/>
-          <w:lang w:val="en"/>
-        </w:rPr>
-      </w:pPr>
-      <w:r>
-        <w:rPr>
-          <w:sz w:val="24"/>
-          <w:szCs w:val="24"/>
-          <w:lang w:val="en"/>
-        </w:rPr>
-        <w:t>the end of the day, what we're there to do anyway.</w:t>
-      </w:r>
-    </w:p>
-    <w:p>
-      <w:pPr>
-        <w:spacing w:after="0"/>
-        <w:jc w:val="both"/>
-        <w:rPr>
-          <w:sz w:val="24"/>
-          <w:szCs w:val="24"/>
-          <w:lang w:val="en"/>
-        </w:rPr>
-      </w:pPr>
-    </w:p>
-    <w:p>
-      <w:pPr>
-        <w:spacing w:after="0"/>
-        <w:jc w:val="both"/>
-        <w:rPr>
-          <w:sz w:val="24"/>
-          <w:szCs w:val="24"/>
-          <w:lang w:val="en"/>
-        </w:rPr>
-      </w:pPr>
-    </w:p>
-    <w:p>
-      <w:pPr>
-        <w:spacing w:after="0"/>
-        <w:jc w:val="both"/>
-        <w:rPr>
-          <w:sz w:val="24"/>
-          <w:szCs w:val="24"/>
-          <w:lang w:val="en"/>
-        </w:rPr>
-      </w:pPr>
     </w:p>
     <w:sectPr>
-      <w:footerReference w:type="default" r:id="rId10"/>
+      <w:footerReference w:type="default" r:id="rId12"/>
       <w:pgSz w:w="11906" w:h="16838"/>
       <w:pgMar w:top="1417" w:right="1134" w:bottom="1134" w:left="1134" w:header="708" w:footer="708" w:gutter="0"/>
       <w:cols w:space="708"/>

</xml_diff>